<commit_message>
Added the report and updated the LLD
</commit_message>
<xml_diff>
--- a/INFO6205_LowLevelDesign.docx
+++ b/INFO6205_LowLevelDesign.docx
@@ -1,6 +1,6 @@
 
 <file path=word/document.xml><?xml version="1.0" encoding="utf-8"?>
-<w:document xmlns:wpc="http://schemas.microsoft.com/office/word/2010/wordprocessingCanvas" xmlns:cx="http://schemas.microsoft.com/office/drawing/2014/chartex" xmlns:cx1="http://schemas.microsoft.com/office/drawing/2015/9/8/chartex" xmlns:cx2="http://schemas.microsoft.com/office/drawing/2015/10/21/chartex" xmlns:cx3="http://schemas.microsoft.com/office/drawing/2016/5/9/chartex" xmlns:cx4="http://schemas.microsoft.com/office/drawing/2016/5/10/chartex" xmlns:cx5="http://schemas.microsoft.com/office/drawing/2016/5/11/chartex" xmlns:cx6="http://schemas.microsoft.com/office/drawing/2016/5/12/chartex" xmlns:cx7="http://schemas.microsoft.com/office/drawing/2016/5/13/chartex" xmlns:cx8="http://schemas.microsoft.com/office/drawing/2016/5/14/chartex" xmlns:mc="http://schemas.openxmlformats.org/markup-compatibility/2006" xmlns:aink="http://schemas.microsoft.com/office/drawing/2016/ink" xmlns:am3d="http://schemas.microsoft.com/office/drawing/2017/model3d" xmlns:o="urn:schemas-microsoft-com:office:office" xmlns:r="http://schemas.openxmlformats.org/officeDocument/2006/relationships" xmlns:m="http://schemas.openxmlformats.org/officeDocument/2006/math" xmlns:v="urn:schemas-microsoft-com:vml" xmlns:wp14="http://schemas.microsoft.com/office/word/2010/wordprocessingDrawing" xmlns:wp="http://schemas.openxmlformats.org/drawingml/2006/wordprocessingDrawing" xmlns:w10="urn:schemas-microsoft-com:office:word" xmlns:w="http://schemas.openxmlformats.org/wordprocessingml/2006/main" xmlns:w14="http://schemas.microsoft.com/office/word/2010/wordml" xmlns:w15="http://schemas.microsoft.com/office/word/2012/wordml" xmlns:w16cex="http://schemas.microsoft.com/office/word/2018/wordml/cex" xmlns:w16cid="http://schemas.microsoft.com/office/word/2016/wordml/cid" xmlns:w16="http://schemas.microsoft.com/office/word/2018/wordml" xmlns:w16se="http://schemas.microsoft.com/office/word/2015/wordml/symex" xmlns:wpg="http://schemas.microsoft.com/office/word/2010/wordprocessingGroup" xmlns:wpi="http://schemas.microsoft.com/office/word/2010/wordprocessingInk" xmlns:wne="http://schemas.microsoft.com/office/word/2006/wordml" xmlns:wps="http://schemas.microsoft.com/office/word/2010/wordprocessingShape" mc:Ignorable="w14 w15 w16se w16cid w16 w16cex wp14">
+<w:document xmlns:wpc="http://schemas.microsoft.com/office/word/2010/wordprocessingCanvas" xmlns:cx="http://schemas.microsoft.com/office/drawing/2014/chartex" xmlns:cx1="http://schemas.microsoft.com/office/drawing/2015/9/8/chartex" xmlns:cx2="http://schemas.microsoft.com/office/drawing/2015/10/21/chartex" xmlns:cx3="http://schemas.microsoft.com/office/drawing/2016/5/9/chartex" xmlns:cx4="http://schemas.microsoft.com/office/drawing/2016/5/10/chartex" xmlns:cx5="http://schemas.microsoft.com/office/drawing/2016/5/11/chartex" xmlns:cx6="http://schemas.microsoft.com/office/drawing/2016/5/12/chartex" xmlns:cx7="http://schemas.microsoft.com/office/drawing/2016/5/13/chartex" xmlns:cx8="http://schemas.microsoft.com/office/drawing/2016/5/14/chartex" xmlns:mc="http://schemas.openxmlformats.org/markup-compatibility/2006" xmlns:aink="http://schemas.microsoft.com/office/drawing/2016/ink" xmlns:am3d="http://schemas.microsoft.com/office/drawing/2017/model3d" xmlns:o="urn:schemas-microsoft-com:office:office" xmlns:r="http://schemas.openxmlformats.org/officeDocument/2006/relationships" xmlns:m="http://schemas.openxmlformats.org/officeDocument/2006/math" xmlns:v="urn:schemas-microsoft-com:vml" xmlns:wp14="http://schemas.microsoft.com/office/word/2010/wordprocessingDrawing" xmlns:wp="http://schemas.openxmlformats.org/drawingml/2006/wordprocessingDrawing" xmlns:w10="urn:schemas-microsoft-com:office:word" xmlns:w="http://schemas.openxmlformats.org/wordprocessingml/2006/main" xmlns:w14="http://schemas.microsoft.com/office/word/2010/wordml" xmlns:w15="http://schemas.microsoft.com/office/word/2012/wordml" xmlns:w16cex="http://schemas.microsoft.com/office/word/2018/wordml/cex" xmlns:w16cid="http://schemas.microsoft.com/office/word/2016/wordml/cid" xmlns:w16="http://schemas.microsoft.com/office/word/2018/wordml" xmlns:w16sdtdh="http://schemas.microsoft.com/office/word/2020/wordml/sdtdatahash" xmlns:w16se="http://schemas.microsoft.com/office/word/2015/wordml/symex" xmlns:wpg="http://schemas.microsoft.com/office/word/2010/wordprocessingGroup" xmlns:wpi="http://schemas.microsoft.com/office/word/2010/wordprocessingInk" xmlns:wne="http://schemas.microsoft.com/office/word/2006/wordml" xmlns:wps="http://schemas.microsoft.com/office/word/2010/wordprocessingShape" mc:Ignorable="w14 w15 w16se w16cid w16 w16cex w16sdtdh wp14">
   <w:body>
     <w:p>
       <w:r>
@@ -627,6 +627,7 @@
               <w:calendar w:val="gregorian"/>
             </w:date>
           </w:sdtPr>
+          <w:sdtEndPr/>
           <w:sdtContent>
             <w:tc>
               <w:tcPr>
@@ -742,10 +743,19 @@
               <w:rPr>
                 <w:b/>
                 <w:bCs/>
-                <w:sz w:val="32"/>
-                <w:szCs w:val="32"/>
+                <w:sz w:val="20"/>
+                <w:szCs w:val="20"/>
               </w:rPr>
             </w:pPr>
+            <w:r>
+              <w:rPr>
+                <w:b/>
+                <w:bCs/>
+                <w:sz w:val="20"/>
+                <w:szCs w:val="20"/>
+              </w:rPr>
+              <w:t>1.1</w:t>
+            </w:r>
           </w:p>
         </w:tc>
         <w:sdt>
@@ -760,6 +770,147 @@
             <w:placeholder>
               <w:docPart w:val="D1FD3030A92147ECB49A77925ABCAC39"/>
             </w:placeholder>
+            <w:date w:fullDate="2021-04-19T00:00:00Z">
+              <w:dateFormat w:val="dd/MM/yyyy"/>
+              <w:lid w:val="en-US"/>
+              <w:storeMappedDataAs w:val="dateTime"/>
+              <w:calendar w:val="gregorian"/>
+            </w:date>
+          </w:sdtPr>
+          <w:sdtEndPr/>
+          <w:sdtContent>
+            <w:tc>
+              <w:tcPr>
+                <w:tcW w:w="2410" w:type="dxa"/>
+                <w:tcBorders>
+                  <w:top w:val="single" w:sz="12" w:space="0" w:color="ED7D31" w:themeColor="accent2"/>
+                  <w:left w:val="single" w:sz="12" w:space="0" w:color="ED7D31" w:themeColor="accent2"/>
+                  <w:bottom w:val="single" w:sz="12" w:space="0" w:color="ED7D31" w:themeColor="accent2"/>
+                  <w:right w:val="single" w:sz="12" w:space="0" w:color="ED7D31" w:themeColor="accent2"/>
+                </w:tcBorders>
+              </w:tcPr>
+              <w:p>
+                <w:pPr>
+                  <w:jc w:val="both"/>
+                  <w:rPr>
+                    <w:b/>
+                    <w:bCs/>
+                    <w:sz w:val="32"/>
+                    <w:szCs w:val="32"/>
+                  </w:rPr>
+                </w:pPr>
+                <w:r>
+                  <w:rPr>
+                    <w:rFonts w:cstheme="minorHAnsi"/>
+                    <w:color w:val="FF0000"/>
+                    <w:sz w:val="20"/>
+                    <w:szCs w:val="20"/>
+                    <w:lang w:val="en-US"/>
+                  </w:rPr>
+                  <w:t>19/04/2021</w:t>
+                </w:r>
+              </w:p>
+            </w:tc>
+          </w:sdtContent>
+        </w:sdt>
+        <w:tc>
+          <w:tcPr>
+            <w:tcW w:w="3223" w:type="dxa"/>
+            <w:tcBorders>
+              <w:top w:val="single" w:sz="12" w:space="0" w:color="ED7D31" w:themeColor="accent2"/>
+              <w:left w:val="single" w:sz="12" w:space="0" w:color="ED7D31" w:themeColor="accent2"/>
+              <w:bottom w:val="single" w:sz="12" w:space="0" w:color="ED7D31" w:themeColor="accent2"/>
+              <w:right w:val="single" w:sz="12" w:space="0" w:color="ED7D31" w:themeColor="accent2"/>
+            </w:tcBorders>
+          </w:tcPr>
+          <w:p>
+            <w:pPr>
+              <w:jc w:val="both"/>
+              <w:rPr>
+                <w:b/>
+                <w:bCs/>
+                <w:sz w:val="20"/>
+                <w:szCs w:val="20"/>
+              </w:rPr>
+            </w:pPr>
+            <w:r>
+              <w:rPr>
+                <w:b/>
+                <w:bCs/>
+                <w:sz w:val="20"/>
+                <w:szCs w:val="20"/>
+              </w:rPr>
+              <w:t>Updated the technical stack</w:t>
+            </w:r>
+          </w:p>
+        </w:tc>
+        <w:tc>
+          <w:tcPr>
+            <w:tcW w:w="2254" w:type="dxa"/>
+            <w:tcBorders>
+              <w:top w:val="single" w:sz="12" w:space="0" w:color="ED7D31" w:themeColor="accent2"/>
+              <w:left w:val="single" w:sz="12" w:space="0" w:color="ED7D31" w:themeColor="accent2"/>
+              <w:bottom w:val="single" w:sz="12" w:space="0" w:color="ED7D31" w:themeColor="accent2"/>
+              <w:right w:val="single" w:sz="12" w:space="0" w:color="ED7D31" w:themeColor="accent2"/>
+            </w:tcBorders>
+          </w:tcPr>
+          <w:p>
+            <w:pPr>
+              <w:jc w:val="both"/>
+              <w:rPr>
+                <w:b/>
+                <w:bCs/>
+                <w:sz w:val="32"/>
+                <w:szCs w:val="32"/>
+              </w:rPr>
+            </w:pPr>
+            <w:r>
+              <w:rPr>
+                <w:b/>
+                <w:bCs/>
+                <w:sz w:val="20"/>
+                <w:szCs w:val="20"/>
+              </w:rPr>
+              <w:t>Aakash Shukla</w:t>
+            </w:r>
+          </w:p>
+        </w:tc>
+      </w:tr>
+      <w:tr>
+        <w:tc>
+          <w:tcPr>
+            <w:tcW w:w="1129" w:type="dxa"/>
+            <w:tcBorders>
+              <w:top w:val="single" w:sz="12" w:space="0" w:color="ED7D31" w:themeColor="accent2"/>
+              <w:left w:val="single" w:sz="12" w:space="0" w:color="ED7D31" w:themeColor="accent2"/>
+              <w:bottom w:val="single" w:sz="12" w:space="0" w:color="ED7D31" w:themeColor="accent2"/>
+              <w:right w:val="single" w:sz="12" w:space="0" w:color="ED7D31" w:themeColor="accent2"/>
+            </w:tcBorders>
+          </w:tcPr>
+          <w:p>
+            <w:pPr>
+              <w:jc w:val="both"/>
+              <w:rPr>
+                <w:b/>
+                <w:bCs/>
+                <w:sz w:val="32"/>
+                <w:szCs w:val="32"/>
+              </w:rPr>
+            </w:pPr>
+          </w:p>
+        </w:tc>
+        <w:sdt>
+          <w:sdtPr>
+            <w:rPr>
+              <w:rFonts w:cstheme="minorHAnsi"/>
+              <w:color w:val="FF0000"/>
+              <w:sz w:val="20"/>
+              <w:szCs w:val="20"/>
+            </w:rPr>
+            <w:id w:val="-216285566"/>
+            <w:placeholder>
+              <w:docPart w:val="20014D9840E84186BD1B9B884374C400"/>
+            </w:placeholder>
             <w:showingPlcHdr/>
             <w:date w:fullDate="2021-03-27T00:00:00Z">
               <w:dateFormat w:val="dd/MM/yyyy"/>
@@ -768,6 +919,7 @@
               <w:calendar w:val="gregorian"/>
             </w:date>
           </w:sdtPr>
+          <w:sdtEndPr/>
           <w:sdtContent>
             <w:tc>
               <w:tcPr>
@@ -844,125 +996,6 @@
           </w:p>
         </w:tc>
       </w:tr>
-      <w:tr>
-        <w:tc>
-          <w:tcPr>
-            <w:tcW w:w="1129" w:type="dxa"/>
-            <w:tcBorders>
-              <w:top w:val="single" w:sz="12" w:space="0" w:color="ED7D31" w:themeColor="accent2"/>
-              <w:left w:val="single" w:sz="12" w:space="0" w:color="ED7D31" w:themeColor="accent2"/>
-              <w:bottom w:val="single" w:sz="12" w:space="0" w:color="ED7D31" w:themeColor="accent2"/>
-              <w:right w:val="single" w:sz="12" w:space="0" w:color="ED7D31" w:themeColor="accent2"/>
-            </w:tcBorders>
-          </w:tcPr>
-          <w:p>
-            <w:pPr>
-              <w:jc w:val="both"/>
-              <w:rPr>
-                <w:b/>
-                <w:bCs/>
-                <w:sz w:val="32"/>
-                <w:szCs w:val="32"/>
-              </w:rPr>
-            </w:pPr>
-          </w:p>
-        </w:tc>
-        <w:sdt>
-          <w:sdtPr>
-            <w:rPr>
-              <w:rFonts w:cstheme="minorHAnsi"/>
-              <w:color w:val="FF0000"/>
-              <w:sz w:val="20"/>
-              <w:szCs w:val="20"/>
-            </w:rPr>
-            <w:id w:val="-216285566"/>
-            <w:placeholder>
-              <w:docPart w:val="20014D9840E84186BD1B9B884374C400"/>
-            </w:placeholder>
-            <w:showingPlcHdr/>
-            <w:date w:fullDate="2021-03-27T00:00:00Z">
-              <w:dateFormat w:val="dd/MM/yyyy"/>
-              <w:lid w:val="en-US"/>
-              <w:storeMappedDataAs w:val="dateTime"/>
-              <w:calendar w:val="gregorian"/>
-            </w:date>
-          </w:sdtPr>
-          <w:sdtContent>
-            <w:tc>
-              <w:tcPr>
-                <w:tcW w:w="2410" w:type="dxa"/>
-                <w:tcBorders>
-                  <w:top w:val="single" w:sz="12" w:space="0" w:color="ED7D31" w:themeColor="accent2"/>
-                  <w:left w:val="single" w:sz="12" w:space="0" w:color="ED7D31" w:themeColor="accent2"/>
-                  <w:bottom w:val="single" w:sz="12" w:space="0" w:color="ED7D31" w:themeColor="accent2"/>
-                  <w:right w:val="single" w:sz="12" w:space="0" w:color="ED7D31" w:themeColor="accent2"/>
-                </w:tcBorders>
-              </w:tcPr>
-              <w:p>
-                <w:pPr>
-                  <w:jc w:val="both"/>
-                  <w:rPr>
-                    <w:b/>
-                    <w:bCs/>
-                    <w:sz w:val="32"/>
-                    <w:szCs w:val="32"/>
-                  </w:rPr>
-                </w:pPr>
-                <w:r>
-                  <w:rPr>
-                    <w:rStyle w:val="PlaceholderText"/>
-                  </w:rPr>
-                  <w:t>Click here to enter a date.</w:t>
-                </w:r>
-              </w:p>
-            </w:tc>
-          </w:sdtContent>
-        </w:sdt>
-        <w:tc>
-          <w:tcPr>
-            <w:tcW w:w="3223" w:type="dxa"/>
-            <w:tcBorders>
-              <w:top w:val="single" w:sz="12" w:space="0" w:color="ED7D31" w:themeColor="accent2"/>
-              <w:left w:val="single" w:sz="12" w:space="0" w:color="ED7D31" w:themeColor="accent2"/>
-              <w:bottom w:val="single" w:sz="12" w:space="0" w:color="ED7D31" w:themeColor="accent2"/>
-              <w:right w:val="single" w:sz="12" w:space="0" w:color="ED7D31" w:themeColor="accent2"/>
-            </w:tcBorders>
-          </w:tcPr>
-          <w:p>
-            <w:pPr>
-              <w:jc w:val="both"/>
-              <w:rPr>
-                <w:b/>
-                <w:bCs/>
-                <w:sz w:val="32"/>
-                <w:szCs w:val="32"/>
-              </w:rPr>
-            </w:pPr>
-          </w:p>
-        </w:tc>
-        <w:tc>
-          <w:tcPr>
-            <w:tcW w:w="2254" w:type="dxa"/>
-            <w:tcBorders>
-              <w:top w:val="single" w:sz="12" w:space="0" w:color="ED7D31" w:themeColor="accent2"/>
-              <w:left w:val="single" w:sz="12" w:space="0" w:color="ED7D31" w:themeColor="accent2"/>
-              <w:bottom w:val="single" w:sz="12" w:space="0" w:color="ED7D31" w:themeColor="accent2"/>
-              <w:right w:val="single" w:sz="12" w:space="0" w:color="ED7D31" w:themeColor="accent2"/>
-            </w:tcBorders>
-          </w:tcPr>
-          <w:p>
-            <w:pPr>
-              <w:jc w:val="both"/>
-              <w:rPr>
-                <w:b/>
-                <w:bCs/>
-                <w:sz w:val="32"/>
-                <w:szCs w:val="32"/>
-              </w:rPr>
-            </w:pPr>
-          </w:p>
-        </w:tc>
-      </w:tr>
     </w:tbl>
     <w:p>
       <w:pPr>
@@ -1342,6 +1375,13 @@
     </w:p>
     <w:sdt>
       <w:sdtPr>
+        <w:rPr>
+          <w:rFonts w:asciiTheme="minorHAnsi" w:eastAsiaTheme="minorHAnsi" w:hAnsiTheme="minorHAnsi" w:cstheme="minorBidi"/>
+          <w:color w:val="auto"/>
+          <w:sz w:val="22"/>
+          <w:szCs w:val="22"/>
+          <w:lang w:val="en-IN"/>
+        </w:rPr>
         <w:id w:val="1432155836"/>
         <w:docPartObj>
           <w:docPartGallery w:val="Table of Contents"/>
@@ -1350,14 +1390,9 @@
       </w:sdtPr>
       <w:sdtEndPr>
         <w:rPr>
-          <w:rFonts w:asciiTheme="minorHAnsi" w:eastAsiaTheme="minorHAnsi" w:hAnsiTheme="minorHAnsi" w:cstheme="minorBidi"/>
           <w:b/>
           <w:bCs/>
           <w:noProof/>
-          <w:color w:val="auto"/>
-          <w:sz w:val="22"/>
-          <w:szCs w:val="22"/>
-          <w:lang w:val="en-IN"/>
         </w:rPr>
       </w:sdtEndPr>
       <w:sdtContent>
@@ -1400,7 +1435,7 @@
           <w:r>
             <w:fldChar w:fldCharType="separate"/>
           </w:r>
-          <w:hyperlink w:anchor="_Toc67777724" w:history="1">
+          <w:hyperlink w:anchor="_Toc69738447" w:history="1">
             <w:r>
               <w:rPr>
                 <w:rStyle w:val="Hyperlink"/>
@@ -1429,7 +1464,7 @@
                 <w:noProof/>
                 <w:webHidden/>
               </w:rPr>
-              <w:instrText xml:space="preserve"> PAGEREF _Toc67777724 \h </w:instrText>
+              <w:instrText xml:space="preserve"> PAGEREF _Toc69738447 \h </w:instrText>
             </w:r>
             <w:r>
               <w:rPr>
@@ -1449,7 +1484,7 @@
                 <w:noProof/>
                 <w:webHidden/>
               </w:rPr>
-              <w:t>4</w:t>
+              <w:t>3</w:t>
             </w:r>
             <w:r>
               <w:rPr>
@@ -1472,7 +1507,7 @@
               <w:lang w:eastAsia="en-IN"/>
             </w:rPr>
           </w:pPr>
-          <w:hyperlink w:anchor="_Toc67777725" w:history="1">
+          <w:hyperlink w:anchor="_Toc69738448" w:history="1">
             <w:r>
               <w:rPr>
                 <w:rStyle w:val="Hyperlink"/>
@@ -1499,7 +1534,7 @@
                 <w:noProof/>
                 <w:webHidden/>
               </w:rPr>
-              <w:instrText xml:space="preserve"> PAGEREF _Toc67777725 \h </w:instrText>
+              <w:instrText xml:space="preserve"> PAGEREF _Toc69738448 \h </w:instrText>
             </w:r>
             <w:r>
               <w:rPr>
@@ -1519,7 +1554,7 @@
                 <w:noProof/>
                 <w:webHidden/>
               </w:rPr>
-              <w:t>4</w:t>
+              <w:t>3</w:t>
             </w:r>
             <w:r>
               <w:rPr>
@@ -1542,7 +1577,7 @@
               <w:lang w:eastAsia="en-IN"/>
             </w:rPr>
           </w:pPr>
-          <w:hyperlink w:anchor="_Toc67777726" w:history="1">
+          <w:hyperlink w:anchor="_Toc69738449" w:history="1">
             <w:r>
               <w:rPr>
                 <w:rStyle w:val="Hyperlink"/>
@@ -1569,7 +1604,7 @@
                 <w:noProof/>
                 <w:webHidden/>
               </w:rPr>
-              <w:instrText xml:space="preserve"> PAGEREF _Toc67777726 \h </w:instrText>
+              <w:instrText xml:space="preserve"> PAGEREF _Toc69738449 \h </w:instrText>
             </w:r>
             <w:r>
               <w:rPr>
@@ -1612,7 +1647,7 @@
               <w:lang w:eastAsia="en-IN"/>
             </w:rPr>
           </w:pPr>
-          <w:hyperlink w:anchor="_Toc67777727" w:history="1">
+          <w:hyperlink w:anchor="_Toc69738450" w:history="1">
             <w:r>
               <w:rPr>
                 <w:rStyle w:val="Hyperlink"/>
@@ -1639,7 +1674,7 @@
                 <w:noProof/>
                 <w:webHidden/>
               </w:rPr>
-              <w:instrText xml:space="preserve"> PAGEREF _Toc67777727 \h </w:instrText>
+              <w:instrText xml:space="preserve"> PAGEREF _Toc69738450 \h </w:instrText>
             </w:r>
             <w:r>
               <w:rPr>
@@ -1682,7 +1717,7 @@
               <w:lang w:eastAsia="en-IN"/>
             </w:rPr>
           </w:pPr>
-          <w:hyperlink w:anchor="_Toc67777728" w:history="1">
+          <w:hyperlink w:anchor="_Toc69738451" w:history="1">
             <w:r>
               <w:rPr>
                 <w:rStyle w:val="Hyperlink"/>
@@ -1709,7 +1744,7 @@
                 <w:noProof/>
                 <w:webHidden/>
               </w:rPr>
-              <w:instrText xml:space="preserve"> PAGEREF _Toc67777728 \h </w:instrText>
+              <w:instrText xml:space="preserve"> PAGEREF _Toc69738451 \h </w:instrText>
             </w:r>
             <w:r>
               <w:rPr>
@@ -1729,7 +1764,7 @@
                 <w:noProof/>
                 <w:webHidden/>
               </w:rPr>
-              <w:t>5</w:t>
+              <w:t>4</w:t>
             </w:r>
             <w:r>
               <w:rPr>
@@ -1752,7 +1787,7 @@
               <w:lang w:eastAsia="en-IN"/>
             </w:rPr>
           </w:pPr>
-          <w:hyperlink w:anchor="_Toc67777729" w:history="1">
+          <w:hyperlink w:anchor="_Toc69738452" w:history="1">
             <w:r>
               <w:rPr>
                 <w:rStyle w:val="Hyperlink"/>
@@ -1781,7 +1816,7 @@
                 <w:noProof/>
                 <w:webHidden/>
               </w:rPr>
-              <w:instrText xml:space="preserve"> PAGEREF _Toc67777729 \h </w:instrText>
+              <w:instrText xml:space="preserve"> PAGEREF _Toc69738452 \h </w:instrText>
             </w:r>
             <w:r>
               <w:rPr>
@@ -1801,7 +1836,7 @@
                 <w:noProof/>
                 <w:webHidden/>
               </w:rPr>
-              <w:t>7</w:t>
+              <w:t>5</w:t>
             </w:r>
             <w:r>
               <w:rPr>
@@ -1824,7 +1859,7 @@
               <w:lang w:eastAsia="en-IN"/>
             </w:rPr>
           </w:pPr>
-          <w:hyperlink w:anchor="_Toc67777730" w:history="1">
+          <w:hyperlink w:anchor="_Toc69738453" w:history="1">
             <w:r>
               <w:rPr>
                 <w:rStyle w:val="Hyperlink"/>
@@ -1851,7 +1886,7 @@
                 <w:noProof/>
                 <w:webHidden/>
               </w:rPr>
-              <w:instrText xml:space="preserve"> PAGEREF _Toc67777730 \h </w:instrText>
+              <w:instrText xml:space="preserve"> PAGEREF _Toc69738453 \h </w:instrText>
             </w:r>
             <w:r>
               <w:rPr>
@@ -1871,7 +1906,7 @@
                 <w:noProof/>
                 <w:webHidden/>
               </w:rPr>
-              <w:t>7</w:t>
+              <w:t>5</w:t>
             </w:r>
             <w:r>
               <w:rPr>
@@ -1894,7 +1929,7 @@
               <w:lang w:eastAsia="en-IN"/>
             </w:rPr>
           </w:pPr>
-          <w:hyperlink w:anchor="_Toc67777731" w:history="1">
+          <w:hyperlink w:anchor="_Toc69738454" w:history="1">
             <w:r>
               <w:rPr>
                 <w:rStyle w:val="Hyperlink"/>
@@ -1921,7 +1956,7 @@
                 <w:noProof/>
                 <w:webHidden/>
               </w:rPr>
-              <w:instrText xml:space="preserve"> PAGEREF _Toc67777731 \h </w:instrText>
+              <w:instrText xml:space="preserve"> PAGEREF _Toc69738454 \h </w:instrText>
             </w:r>
             <w:r>
               <w:rPr>
@@ -1941,7 +1976,7 @@
                 <w:noProof/>
                 <w:webHidden/>
               </w:rPr>
-              <w:t>7</w:t>
+              <w:t>5</w:t>
             </w:r>
             <w:r>
               <w:rPr>
@@ -1964,7 +1999,7 @@
               <w:lang w:eastAsia="en-IN"/>
             </w:rPr>
           </w:pPr>
-          <w:hyperlink w:anchor="_Toc67777732" w:history="1">
+          <w:hyperlink w:anchor="_Toc69738455" w:history="1">
             <w:r>
               <w:rPr>
                 <w:rStyle w:val="Hyperlink"/>
@@ -1991,7 +2026,7 @@
                 <w:noProof/>
                 <w:webHidden/>
               </w:rPr>
-              <w:instrText xml:space="preserve"> PAGEREF _Toc67777732 \h </w:instrText>
+              <w:instrText xml:space="preserve"> PAGEREF _Toc69738455 \h </w:instrText>
             </w:r>
             <w:r>
               <w:rPr>
@@ -2011,7 +2046,7 @@
                 <w:noProof/>
                 <w:webHidden/>
               </w:rPr>
-              <w:t>7</w:t>
+              <w:t>5</w:t>
             </w:r>
             <w:r>
               <w:rPr>
@@ -2034,7 +2069,7 @@
               <w:lang w:eastAsia="en-IN"/>
             </w:rPr>
           </w:pPr>
-          <w:hyperlink w:anchor="_Toc67777733" w:history="1">
+          <w:hyperlink w:anchor="_Toc69738456" w:history="1">
             <w:r>
               <w:rPr>
                 <w:rStyle w:val="Hyperlink"/>
@@ -2061,7 +2096,7 @@
                 <w:noProof/>
                 <w:webHidden/>
               </w:rPr>
-              <w:instrText xml:space="preserve"> PAGEREF _Toc67777733 \h </w:instrText>
+              <w:instrText xml:space="preserve"> PAGEREF _Toc69738456 \h </w:instrText>
             </w:r>
             <w:r>
               <w:rPr>
@@ -2081,7 +2116,7 @@
                 <w:noProof/>
                 <w:webHidden/>
               </w:rPr>
-              <w:t>7</w:t>
+              <w:t>5</w:t>
             </w:r>
             <w:r>
               <w:rPr>
@@ -2104,13 +2139,13 @@
               <w:lang w:eastAsia="en-IN"/>
             </w:rPr>
           </w:pPr>
-          <w:hyperlink w:anchor="_Toc67777734" w:history="1">
+          <w:hyperlink w:anchor="_Toc69738457" w:history="1">
             <w:r>
               <w:rPr>
                 <w:rStyle w:val="Hyperlink"/>
                 <w:noProof/>
               </w:rPr>
-              <w:t>Operational Model</w:t>
+              <w:t>Communication Rules</w:t>
             </w:r>
             <w:r>
               <w:rPr>
@@ -2131,7 +2166,7 @@
                 <w:noProof/>
                 <w:webHidden/>
               </w:rPr>
-              <w:instrText xml:space="preserve"> PAGEREF _Toc67777734 \h </w:instrText>
+              <w:instrText xml:space="preserve"> PAGEREF _Toc69738457 \h </w:instrText>
             </w:r>
             <w:r>
               <w:rPr>
@@ -2151,7 +2186,79 @@
                 <w:noProof/>
                 <w:webHidden/>
               </w:rPr>
-              <w:t>7</w:t>
+              <w:t>6</w:t>
+            </w:r>
+            <w:r>
+              <w:rPr>
+                <w:noProof/>
+                <w:webHidden/>
+              </w:rPr>
+              <w:fldChar w:fldCharType="end"/>
+            </w:r>
+          </w:hyperlink>
+        </w:p>
+        <w:p>
+          <w:pPr>
+            <w:pStyle w:val="TOC1"/>
+            <w:tabs>
+              <w:tab w:val="right" w:leader="dot" w:pos="9016"/>
+            </w:tabs>
+            <w:rPr>
+              <w:rFonts w:eastAsiaTheme="minorEastAsia"/>
+              <w:noProof/>
+              <w:lang w:eastAsia="en-IN"/>
+            </w:rPr>
+          </w:pPr>
+          <w:hyperlink w:anchor="_Toc69738458" w:history="1">
+            <w:r>
+              <w:rPr>
+                <w:rStyle w:val="Hyperlink"/>
+                <w:b/>
+                <w:bCs/>
+                <w:noProof/>
+              </w:rPr>
+              <w:t>Application Design</w:t>
+            </w:r>
+            <w:r>
+              <w:rPr>
+                <w:noProof/>
+                <w:webHidden/>
+              </w:rPr>
+              <w:tab/>
+            </w:r>
+            <w:r>
+              <w:rPr>
+                <w:noProof/>
+                <w:webHidden/>
+              </w:rPr>
+              <w:fldChar w:fldCharType="begin"/>
+            </w:r>
+            <w:r>
+              <w:rPr>
+                <w:noProof/>
+                <w:webHidden/>
+              </w:rPr>
+              <w:instrText xml:space="preserve"> PAGEREF _Toc69738458 \h </w:instrText>
+            </w:r>
+            <w:r>
+              <w:rPr>
+                <w:noProof/>
+                <w:webHidden/>
+              </w:rPr>
+            </w:r>
+            <w:r>
+              <w:rPr>
+                <w:noProof/>
+                <w:webHidden/>
+              </w:rPr>
+              <w:fldChar w:fldCharType="separate"/>
+            </w:r>
+            <w:r>
+              <w:rPr>
+                <w:noProof/>
+                <w:webHidden/>
+              </w:rPr>
+              <w:t>6</w:t>
             </w:r>
             <w:r>
               <w:rPr>
@@ -2174,13 +2281,13 @@
               <w:lang w:eastAsia="en-IN"/>
             </w:rPr>
           </w:pPr>
-          <w:hyperlink w:anchor="_Toc67777735" w:history="1">
+          <w:hyperlink w:anchor="_Toc69738459" w:history="1">
             <w:r>
               <w:rPr>
                 <w:rStyle w:val="Hyperlink"/>
                 <w:noProof/>
               </w:rPr>
-              <w:t>Communication Rules</w:t>
+              <w:t>Application Constraints and Deviations</w:t>
             </w:r>
             <w:r>
               <w:rPr>
@@ -2201,7 +2308,7 @@
                 <w:noProof/>
                 <w:webHidden/>
               </w:rPr>
-              <w:instrText xml:space="preserve"> PAGEREF _Toc67777735 \h </w:instrText>
+              <w:instrText xml:space="preserve"> PAGEREF _Toc69738459 \h </w:instrText>
             </w:r>
             <w:r>
               <w:rPr>
@@ -2221,7 +2328,77 @@
                 <w:noProof/>
                 <w:webHidden/>
               </w:rPr>
-              <w:t>7</w:t>
+              <w:t>6</w:t>
+            </w:r>
+            <w:r>
+              <w:rPr>
+                <w:noProof/>
+                <w:webHidden/>
+              </w:rPr>
+              <w:fldChar w:fldCharType="end"/>
+            </w:r>
+          </w:hyperlink>
+        </w:p>
+        <w:p>
+          <w:pPr>
+            <w:pStyle w:val="TOC2"/>
+            <w:tabs>
+              <w:tab w:val="right" w:leader="dot" w:pos="9016"/>
+            </w:tabs>
+            <w:rPr>
+              <w:rFonts w:eastAsiaTheme="minorEastAsia"/>
+              <w:noProof/>
+              <w:lang w:eastAsia="en-IN"/>
+            </w:rPr>
+          </w:pPr>
+          <w:hyperlink w:anchor="_Toc69738460" w:history="1">
+            <w:r>
+              <w:rPr>
+                <w:rStyle w:val="Hyperlink"/>
+                <w:noProof/>
+              </w:rPr>
+              <w:t>Integrations</w:t>
+            </w:r>
+            <w:r>
+              <w:rPr>
+                <w:noProof/>
+                <w:webHidden/>
+              </w:rPr>
+              <w:tab/>
+            </w:r>
+            <w:r>
+              <w:rPr>
+                <w:noProof/>
+                <w:webHidden/>
+              </w:rPr>
+              <w:fldChar w:fldCharType="begin"/>
+            </w:r>
+            <w:r>
+              <w:rPr>
+                <w:noProof/>
+                <w:webHidden/>
+              </w:rPr>
+              <w:instrText xml:space="preserve"> PAGEREF _Toc69738460 \h </w:instrText>
+            </w:r>
+            <w:r>
+              <w:rPr>
+                <w:noProof/>
+                <w:webHidden/>
+              </w:rPr>
+            </w:r>
+            <w:r>
+              <w:rPr>
+                <w:noProof/>
+                <w:webHidden/>
+              </w:rPr>
+              <w:fldChar w:fldCharType="separate"/>
+            </w:r>
+            <w:r>
+              <w:rPr>
+                <w:noProof/>
+                <w:webHidden/>
+              </w:rPr>
+              <w:t>6</w:t>
             </w:r>
             <w:r>
               <w:rPr>
@@ -2244,7 +2421,7 @@
               <w:lang w:eastAsia="en-IN"/>
             </w:rPr>
           </w:pPr>
-          <w:hyperlink w:anchor="_Toc67777736" w:history="1">
+          <w:hyperlink w:anchor="_Toc69738461" w:history="1">
             <w:r>
               <w:rPr>
                 <w:rStyle w:val="Hyperlink"/>
@@ -2252,7 +2429,7 @@
                 <w:bCs/>
                 <w:noProof/>
               </w:rPr>
-              <w:t>Application Design</w:t>
+              <w:t>Bill of Materials</w:t>
             </w:r>
             <w:r>
               <w:rPr>
@@ -2273,7 +2450,7 @@
                 <w:noProof/>
                 <w:webHidden/>
               </w:rPr>
-              <w:instrText xml:space="preserve"> PAGEREF _Toc67777736 \h </w:instrText>
+              <w:instrText xml:space="preserve"> PAGEREF _Toc69738461 \h </w:instrText>
             </w:r>
             <w:r>
               <w:rPr>
@@ -2293,7 +2470,7 @@
                 <w:noProof/>
                 <w:webHidden/>
               </w:rPr>
-              <w:t>7</w:t>
+              <w:t>6</w:t>
             </w:r>
             <w:r>
               <w:rPr>
@@ -2316,13 +2493,13 @@
               <w:lang w:eastAsia="en-IN"/>
             </w:rPr>
           </w:pPr>
-          <w:hyperlink w:anchor="_Toc67777737" w:history="1">
+          <w:hyperlink w:anchor="_Toc69738462" w:history="1">
             <w:r>
               <w:rPr>
                 <w:rStyle w:val="Hyperlink"/>
                 <w:noProof/>
               </w:rPr>
-              <w:t>Application Constraints and Deviations</w:t>
+              <w:t>Licenses</w:t>
             </w:r>
             <w:r>
               <w:rPr>
@@ -2343,7 +2520,7 @@
                 <w:noProof/>
                 <w:webHidden/>
               </w:rPr>
-              <w:instrText xml:space="preserve"> PAGEREF _Toc67777737 \h </w:instrText>
+              <w:instrText xml:space="preserve"> PAGEREF _Toc69738462 \h </w:instrText>
             </w:r>
             <w:r>
               <w:rPr>
@@ -2363,147 +2540,7 @@
                 <w:noProof/>
                 <w:webHidden/>
               </w:rPr>
-              <w:t>7</w:t>
-            </w:r>
-            <w:r>
-              <w:rPr>
-                <w:noProof/>
-                <w:webHidden/>
-              </w:rPr>
-              <w:fldChar w:fldCharType="end"/>
-            </w:r>
-          </w:hyperlink>
-        </w:p>
-        <w:p>
-          <w:pPr>
-            <w:pStyle w:val="TOC2"/>
-            <w:tabs>
-              <w:tab w:val="right" w:leader="dot" w:pos="9016"/>
-            </w:tabs>
-            <w:rPr>
-              <w:rFonts w:eastAsiaTheme="minorEastAsia"/>
-              <w:noProof/>
-              <w:lang w:eastAsia="en-IN"/>
-            </w:rPr>
-          </w:pPr>
-          <w:hyperlink w:anchor="_Toc67777738" w:history="1">
-            <w:r>
-              <w:rPr>
-                <w:rStyle w:val="Hyperlink"/>
-                <w:noProof/>
-              </w:rPr>
-              <w:t>Application Design</w:t>
-            </w:r>
-            <w:r>
-              <w:rPr>
-                <w:noProof/>
-                <w:webHidden/>
-              </w:rPr>
-              <w:tab/>
-            </w:r>
-            <w:r>
-              <w:rPr>
-                <w:noProof/>
-                <w:webHidden/>
-              </w:rPr>
-              <w:fldChar w:fldCharType="begin"/>
-            </w:r>
-            <w:r>
-              <w:rPr>
-                <w:noProof/>
-                <w:webHidden/>
-              </w:rPr>
-              <w:instrText xml:space="preserve"> PAGEREF _Toc67777738 \h </w:instrText>
-            </w:r>
-            <w:r>
-              <w:rPr>
-                <w:noProof/>
-                <w:webHidden/>
-              </w:rPr>
-            </w:r>
-            <w:r>
-              <w:rPr>
-                <w:noProof/>
-                <w:webHidden/>
-              </w:rPr>
-              <w:fldChar w:fldCharType="separate"/>
-            </w:r>
-            <w:r>
-              <w:rPr>
-                <w:noProof/>
-                <w:webHidden/>
-              </w:rPr>
-              <w:t>7</w:t>
-            </w:r>
-            <w:r>
-              <w:rPr>
-                <w:noProof/>
-                <w:webHidden/>
-              </w:rPr>
-              <w:fldChar w:fldCharType="end"/>
-            </w:r>
-          </w:hyperlink>
-        </w:p>
-        <w:p>
-          <w:pPr>
-            <w:pStyle w:val="TOC2"/>
-            <w:tabs>
-              <w:tab w:val="right" w:leader="dot" w:pos="9016"/>
-            </w:tabs>
-            <w:rPr>
-              <w:rFonts w:eastAsiaTheme="minorEastAsia"/>
-              <w:noProof/>
-              <w:lang w:eastAsia="en-IN"/>
-            </w:rPr>
-          </w:pPr>
-          <w:hyperlink w:anchor="_Toc67777739" w:history="1">
-            <w:r>
-              <w:rPr>
-                <w:rStyle w:val="Hyperlink"/>
-                <w:noProof/>
-              </w:rPr>
-              <w:t>Integrations</w:t>
-            </w:r>
-            <w:r>
-              <w:rPr>
-                <w:noProof/>
-                <w:webHidden/>
-              </w:rPr>
-              <w:tab/>
-            </w:r>
-            <w:r>
-              <w:rPr>
-                <w:noProof/>
-                <w:webHidden/>
-              </w:rPr>
-              <w:fldChar w:fldCharType="begin"/>
-            </w:r>
-            <w:r>
-              <w:rPr>
-                <w:noProof/>
-                <w:webHidden/>
-              </w:rPr>
-              <w:instrText xml:space="preserve"> PAGEREF _Toc67777739 \h </w:instrText>
-            </w:r>
-            <w:r>
-              <w:rPr>
-                <w:noProof/>
-                <w:webHidden/>
-              </w:rPr>
-            </w:r>
-            <w:r>
-              <w:rPr>
-                <w:noProof/>
-                <w:webHidden/>
-              </w:rPr>
-              <w:fldChar w:fldCharType="separate"/>
-            </w:r>
-            <w:r>
-              <w:rPr>
-                <w:noProof/>
-                <w:webHidden/>
-              </w:rPr>
-              <w:t>7</w:t>
+              <w:t>6</w:t>
             </w:r>
             <w:r>
               <w:rPr>
@@ -2526,7 +2563,7 @@
               <w:lang w:eastAsia="en-IN"/>
             </w:rPr>
           </w:pPr>
-          <w:hyperlink w:anchor="_Toc67777740" w:history="1">
+          <w:hyperlink w:anchor="_Toc69738463" w:history="1">
             <w:r>
               <w:rPr>
                 <w:rStyle w:val="Hyperlink"/>
@@ -2534,7 +2571,7 @@
                 <w:bCs/>
                 <w:noProof/>
               </w:rPr>
-              <w:t>Findings</w:t>
+              <w:t>Appendix – A – References</w:t>
             </w:r>
             <w:r>
               <w:rPr>
@@ -2555,7 +2592,7 @@
                 <w:noProof/>
                 <w:webHidden/>
               </w:rPr>
-              <w:instrText xml:space="preserve"> PAGEREF _Toc67777740 \h </w:instrText>
+              <w:instrText xml:space="preserve"> PAGEREF _Toc69738463 \h </w:instrText>
             </w:r>
             <w:r>
               <w:rPr>
@@ -2575,217 +2612,7 @@
                 <w:noProof/>
                 <w:webHidden/>
               </w:rPr>
-              <w:t>7</w:t>
-            </w:r>
-            <w:r>
-              <w:rPr>
-                <w:noProof/>
-                <w:webHidden/>
-              </w:rPr>
-              <w:fldChar w:fldCharType="end"/>
-            </w:r>
-          </w:hyperlink>
-        </w:p>
-        <w:p>
-          <w:pPr>
-            <w:pStyle w:val="TOC2"/>
-            <w:tabs>
-              <w:tab w:val="right" w:leader="dot" w:pos="9016"/>
-            </w:tabs>
-            <w:rPr>
-              <w:rFonts w:eastAsiaTheme="minorEastAsia"/>
-              <w:noProof/>
-              <w:lang w:eastAsia="en-IN"/>
-            </w:rPr>
-          </w:pPr>
-          <w:hyperlink w:anchor="_Toc67777741" w:history="1">
-            <w:r>
-              <w:rPr>
-                <w:rStyle w:val="Hyperlink"/>
-                <w:noProof/>
-              </w:rPr>
-              <w:t>Conclusion</w:t>
-            </w:r>
-            <w:r>
-              <w:rPr>
-                <w:noProof/>
-                <w:webHidden/>
-              </w:rPr>
-              <w:tab/>
-            </w:r>
-            <w:r>
-              <w:rPr>
-                <w:noProof/>
-                <w:webHidden/>
-              </w:rPr>
-              <w:fldChar w:fldCharType="begin"/>
-            </w:r>
-            <w:r>
-              <w:rPr>
-                <w:noProof/>
-                <w:webHidden/>
-              </w:rPr>
-              <w:instrText xml:space="preserve"> PAGEREF _Toc67777741 \h </w:instrText>
-            </w:r>
-            <w:r>
-              <w:rPr>
-                <w:noProof/>
-                <w:webHidden/>
-              </w:rPr>
-            </w:r>
-            <w:r>
-              <w:rPr>
-                <w:noProof/>
-                <w:webHidden/>
-              </w:rPr>
-              <w:fldChar w:fldCharType="separate"/>
-            </w:r>
-            <w:r>
-              <w:rPr>
-                <w:noProof/>
-                <w:webHidden/>
-              </w:rPr>
-              <w:t>7</w:t>
-            </w:r>
-            <w:r>
-              <w:rPr>
-                <w:noProof/>
-                <w:webHidden/>
-              </w:rPr>
-              <w:fldChar w:fldCharType="end"/>
-            </w:r>
-          </w:hyperlink>
-        </w:p>
-        <w:p>
-          <w:pPr>
-            <w:pStyle w:val="TOC2"/>
-            <w:tabs>
-              <w:tab w:val="right" w:leader="dot" w:pos="9016"/>
-            </w:tabs>
-            <w:rPr>
-              <w:rFonts w:eastAsiaTheme="minorEastAsia"/>
-              <w:noProof/>
-              <w:lang w:eastAsia="en-IN"/>
-            </w:rPr>
-          </w:pPr>
-          <w:hyperlink w:anchor="_Toc67777742" w:history="1">
-            <w:r>
-              <w:rPr>
-                <w:rStyle w:val="Hyperlink"/>
-                <w:noProof/>
-              </w:rPr>
-              <w:t>Evidence</w:t>
-            </w:r>
-            <w:r>
-              <w:rPr>
-                <w:noProof/>
-                <w:webHidden/>
-              </w:rPr>
-              <w:tab/>
-            </w:r>
-            <w:r>
-              <w:rPr>
-                <w:noProof/>
-                <w:webHidden/>
-              </w:rPr>
-              <w:fldChar w:fldCharType="begin"/>
-            </w:r>
-            <w:r>
-              <w:rPr>
-                <w:noProof/>
-                <w:webHidden/>
-              </w:rPr>
-              <w:instrText xml:space="preserve"> PAGEREF _Toc67777742 \h </w:instrText>
-            </w:r>
-            <w:r>
-              <w:rPr>
-                <w:noProof/>
-                <w:webHidden/>
-              </w:rPr>
-            </w:r>
-            <w:r>
-              <w:rPr>
-                <w:noProof/>
-                <w:webHidden/>
-              </w:rPr>
-              <w:fldChar w:fldCharType="separate"/>
-            </w:r>
-            <w:r>
-              <w:rPr>
-                <w:noProof/>
-                <w:webHidden/>
-              </w:rPr>
-              <w:t>7</w:t>
-            </w:r>
-            <w:r>
-              <w:rPr>
-                <w:noProof/>
-                <w:webHidden/>
-              </w:rPr>
-              <w:fldChar w:fldCharType="end"/>
-            </w:r>
-          </w:hyperlink>
-        </w:p>
-        <w:p>
-          <w:pPr>
-            <w:pStyle w:val="TOC2"/>
-            <w:tabs>
-              <w:tab w:val="right" w:leader="dot" w:pos="9016"/>
-            </w:tabs>
-            <w:rPr>
-              <w:rFonts w:eastAsiaTheme="minorEastAsia"/>
-              <w:noProof/>
-              <w:lang w:eastAsia="en-IN"/>
-            </w:rPr>
-          </w:pPr>
-          <w:hyperlink w:anchor="_Toc67777743" w:history="1">
-            <w:r>
-              <w:rPr>
-                <w:rStyle w:val="Hyperlink"/>
-                <w:noProof/>
-              </w:rPr>
-              <w:t>Comparison</w:t>
-            </w:r>
-            <w:r>
-              <w:rPr>
-                <w:noProof/>
-                <w:webHidden/>
-              </w:rPr>
-              <w:tab/>
-            </w:r>
-            <w:r>
-              <w:rPr>
-                <w:noProof/>
-                <w:webHidden/>
-              </w:rPr>
-              <w:fldChar w:fldCharType="begin"/>
-            </w:r>
-            <w:r>
-              <w:rPr>
-                <w:noProof/>
-                <w:webHidden/>
-              </w:rPr>
-              <w:instrText xml:space="preserve"> PAGEREF _Toc67777743 \h </w:instrText>
-            </w:r>
-            <w:r>
-              <w:rPr>
-                <w:noProof/>
-                <w:webHidden/>
-              </w:rPr>
-            </w:r>
-            <w:r>
-              <w:rPr>
-                <w:noProof/>
-                <w:webHidden/>
-              </w:rPr>
-              <w:fldChar w:fldCharType="separate"/>
-            </w:r>
-            <w:r>
-              <w:rPr>
-                <w:noProof/>
-                <w:webHidden/>
-              </w:rPr>
-              <w:t>7</w:t>
+              <w:t>6</w:t>
             </w:r>
             <w:r>
               <w:rPr>
@@ -2808,7 +2635,7 @@
               <w:lang w:eastAsia="en-IN"/>
             </w:rPr>
           </w:pPr>
-          <w:hyperlink w:anchor="_Toc67777744" w:history="1">
+          <w:hyperlink w:anchor="_Toc69738464" w:history="1">
             <w:r>
               <w:rPr>
                 <w:rStyle w:val="Hyperlink"/>
@@ -2816,7 +2643,7 @@
                 <w:bCs/>
                 <w:noProof/>
               </w:rPr>
-              <w:t>Bill of Materials</w:t>
+              <w:t>Appendix – B – Glossary</w:t>
             </w:r>
             <w:r>
               <w:rPr>
@@ -2837,7 +2664,7 @@
                 <w:noProof/>
                 <w:webHidden/>
               </w:rPr>
-              <w:instrText xml:space="preserve"> PAGEREF _Toc67777744 \h </w:instrText>
+              <w:instrText xml:space="preserve"> PAGEREF _Toc69738464 \h </w:instrText>
             </w:r>
             <w:r>
               <w:rPr>
@@ -2857,221 +2684,7 @@
                 <w:noProof/>
                 <w:webHidden/>
               </w:rPr>
-              <w:t>7</w:t>
-            </w:r>
-            <w:r>
-              <w:rPr>
-                <w:noProof/>
-                <w:webHidden/>
-              </w:rPr>
-              <w:fldChar w:fldCharType="end"/>
-            </w:r>
-          </w:hyperlink>
-        </w:p>
-        <w:p>
-          <w:pPr>
-            <w:pStyle w:val="TOC2"/>
-            <w:tabs>
-              <w:tab w:val="right" w:leader="dot" w:pos="9016"/>
-            </w:tabs>
-            <w:rPr>
-              <w:rFonts w:eastAsiaTheme="minorEastAsia"/>
-              <w:noProof/>
-              <w:lang w:eastAsia="en-IN"/>
-            </w:rPr>
-          </w:pPr>
-          <w:hyperlink w:anchor="_Toc67777745" w:history="1">
-            <w:r>
-              <w:rPr>
-                <w:rStyle w:val="Hyperlink"/>
-                <w:noProof/>
-              </w:rPr>
-              <w:t>Licenses</w:t>
-            </w:r>
-            <w:r>
-              <w:rPr>
-                <w:noProof/>
-                <w:webHidden/>
-              </w:rPr>
-              <w:tab/>
-            </w:r>
-            <w:r>
-              <w:rPr>
-                <w:noProof/>
-                <w:webHidden/>
-              </w:rPr>
-              <w:fldChar w:fldCharType="begin"/>
-            </w:r>
-            <w:r>
-              <w:rPr>
-                <w:noProof/>
-                <w:webHidden/>
-              </w:rPr>
-              <w:instrText xml:space="preserve"> PAGEREF _Toc67777745 \h </w:instrText>
-            </w:r>
-            <w:r>
-              <w:rPr>
-                <w:noProof/>
-                <w:webHidden/>
-              </w:rPr>
-            </w:r>
-            <w:r>
-              <w:rPr>
-                <w:noProof/>
-                <w:webHidden/>
-              </w:rPr>
-              <w:fldChar w:fldCharType="separate"/>
-            </w:r>
-            <w:r>
-              <w:rPr>
-                <w:noProof/>
-                <w:webHidden/>
-              </w:rPr>
-              <w:t>7</w:t>
-            </w:r>
-            <w:r>
-              <w:rPr>
-                <w:noProof/>
-                <w:webHidden/>
-              </w:rPr>
-              <w:fldChar w:fldCharType="end"/>
-            </w:r>
-          </w:hyperlink>
-        </w:p>
-        <w:p>
-          <w:pPr>
-            <w:pStyle w:val="TOC1"/>
-            <w:tabs>
-              <w:tab w:val="right" w:leader="dot" w:pos="9016"/>
-            </w:tabs>
-            <w:rPr>
-              <w:rFonts w:eastAsiaTheme="minorEastAsia"/>
-              <w:noProof/>
-              <w:lang w:eastAsia="en-IN"/>
-            </w:rPr>
-          </w:pPr>
-          <w:hyperlink w:anchor="_Toc67777746" w:history="1">
-            <w:r>
-              <w:rPr>
-                <w:rStyle w:val="Hyperlink"/>
-                <w:b/>
-                <w:bCs/>
-                <w:noProof/>
-              </w:rPr>
-              <w:t>Appendix – A – References</w:t>
-            </w:r>
-            <w:r>
-              <w:rPr>
-                <w:noProof/>
-                <w:webHidden/>
-              </w:rPr>
-              <w:tab/>
-            </w:r>
-            <w:r>
-              <w:rPr>
-                <w:noProof/>
-                <w:webHidden/>
-              </w:rPr>
-              <w:fldChar w:fldCharType="begin"/>
-            </w:r>
-            <w:r>
-              <w:rPr>
-                <w:noProof/>
-                <w:webHidden/>
-              </w:rPr>
-              <w:instrText xml:space="preserve"> PAGEREF _Toc67777746 \h </w:instrText>
-            </w:r>
-            <w:r>
-              <w:rPr>
-                <w:noProof/>
-                <w:webHidden/>
-              </w:rPr>
-            </w:r>
-            <w:r>
-              <w:rPr>
-                <w:noProof/>
-                <w:webHidden/>
-              </w:rPr>
-              <w:fldChar w:fldCharType="separate"/>
-            </w:r>
-            <w:r>
-              <w:rPr>
-                <w:noProof/>
-                <w:webHidden/>
-              </w:rPr>
-              <w:t>7</w:t>
-            </w:r>
-            <w:r>
-              <w:rPr>
-                <w:noProof/>
-                <w:webHidden/>
-              </w:rPr>
-              <w:fldChar w:fldCharType="end"/>
-            </w:r>
-          </w:hyperlink>
-        </w:p>
-        <w:p>
-          <w:pPr>
-            <w:pStyle w:val="TOC1"/>
-            <w:tabs>
-              <w:tab w:val="right" w:leader="dot" w:pos="9016"/>
-            </w:tabs>
-            <w:rPr>
-              <w:rFonts w:eastAsiaTheme="minorEastAsia"/>
-              <w:noProof/>
-              <w:lang w:eastAsia="en-IN"/>
-            </w:rPr>
-          </w:pPr>
-          <w:hyperlink w:anchor="_Toc67777747" w:history="1">
-            <w:r>
-              <w:rPr>
-                <w:rStyle w:val="Hyperlink"/>
-                <w:b/>
-                <w:bCs/>
-                <w:noProof/>
-              </w:rPr>
-              <w:t>Appendix – B – Glossary</w:t>
-            </w:r>
-            <w:r>
-              <w:rPr>
-                <w:noProof/>
-                <w:webHidden/>
-              </w:rPr>
-              <w:tab/>
-            </w:r>
-            <w:r>
-              <w:rPr>
-                <w:noProof/>
-                <w:webHidden/>
-              </w:rPr>
-              <w:fldChar w:fldCharType="begin"/>
-            </w:r>
-            <w:r>
-              <w:rPr>
-                <w:noProof/>
-                <w:webHidden/>
-              </w:rPr>
-              <w:instrText xml:space="preserve"> PAGEREF _Toc67777747 \h </w:instrText>
-            </w:r>
-            <w:r>
-              <w:rPr>
-                <w:noProof/>
-                <w:webHidden/>
-              </w:rPr>
-            </w:r>
-            <w:r>
-              <w:rPr>
-                <w:noProof/>
-                <w:webHidden/>
-              </w:rPr>
-              <w:fldChar w:fldCharType="separate"/>
-            </w:r>
-            <w:r>
-              <w:rPr>
-                <w:noProof/>
-                <w:webHidden/>
-              </w:rPr>
-              <w:t>7</w:t>
+              <w:t>6</w:t>
             </w:r>
             <w:r>
               <w:rPr>
@@ -3169,14 +2782,13 @@
           <w:color w:val="CC3300"/>
         </w:rPr>
       </w:pPr>
-      <w:bookmarkStart w:id="0" w:name="_Toc67777724"/>
+      <w:bookmarkStart w:id="0" w:name="_Toc69738447"/>
       <w:r>
         <w:rPr>
           <w:b/>
           <w:bCs/>
           <w:color w:val="CC3300"/>
         </w:rPr>
-        <w:lastRenderedPageBreak/>
         <w:t>Solution Overview</w:t>
       </w:r>
       <w:bookmarkEnd w:id="0"/>
@@ -3186,8 +2798,14 @@
         <w:jc w:val="both"/>
       </w:pPr>
       <w:r>
-        <w:t>This solution simulates the spread of SARS – COVID-2. the pathogen behind COVID-19 and provides a medium to study the growth and spread of virus among people.</w:t>
+        <w:t>This solution simulates the spread of SARS – COVID-2</w:t>
       </w:r>
+      <w:r>
+        <w:t>,</w:t>
+      </w:r>
+      <w:r>
+        <w:t xml:space="preserve"> the pathogen behind COVID-19 and provides a medium to study the growth and spread of virus among people.</w:t>
+      </w:r>
     </w:p>
     <w:p>
       <w:pPr>
@@ -3196,7 +2814,7 @@
           <w:color w:val="CC3300"/>
         </w:rPr>
       </w:pPr>
-      <w:bookmarkStart w:id="1" w:name="_Toc67777725"/>
+      <w:bookmarkStart w:id="1" w:name="_Toc69738448"/>
       <w:r>
         <w:rPr>
           <w:color w:val="CC3300"/>
@@ -3220,11 +2838,12 @@
           <w:color w:val="CC3300"/>
         </w:rPr>
       </w:pPr>
-      <w:bookmarkStart w:id="2" w:name="_Toc67777726"/>
+      <w:bookmarkStart w:id="2" w:name="_Toc69738449"/>
       <w:r>
         <w:rPr>
           <w:color w:val="CC3300"/>
         </w:rPr>
+        <w:lastRenderedPageBreak/>
         <w:t>Requirements</w:t>
       </w:r>
       <w:bookmarkEnd w:id="2"/>
@@ -3956,7 +3575,7 @@
           <w:color w:val="CC3300"/>
         </w:rPr>
       </w:pPr>
-      <w:bookmarkStart w:id="4" w:name="_Toc67777727"/>
+      <w:bookmarkStart w:id="4" w:name="_Toc69738450"/>
       <w:r>
         <w:rPr>
           <w:color w:val="CC3300"/>
@@ -4030,12 +3649,11 @@
           <w:color w:val="CC3300"/>
         </w:rPr>
       </w:pPr>
-      <w:bookmarkStart w:id="5" w:name="_Toc67777728"/>
+      <w:bookmarkStart w:id="5" w:name="_Toc69738451"/>
       <w:r>
         <w:rPr>
           <w:color w:val="CC3300"/>
         </w:rPr>
-        <w:lastRenderedPageBreak/>
         <w:t>Architecture Overview</w:t>
       </w:r>
       <w:bookmarkEnd w:id="5"/>
@@ -4053,11 +3671,12 @@
         <w:rPr>
           <w:noProof/>
         </w:rPr>
+        <w:lastRenderedPageBreak/>
         <w:drawing>
-          <wp:inline distT="0" distB="0" distL="0" distR="0" wp14:anchorId="0FE116B6" wp14:editId="6718844F">
-            <wp:extent cx="3656965" cy="4257675"/>
-            <wp:effectExtent l="0" t="0" r="635" b="9525"/>
-            <wp:docPr id="45" name="Picture 45"/>
+          <wp:inline distT="0" distB="0" distL="0" distR="0" wp14:anchorId="407A0EAF" wp14:editId="259227C4">
+            <wp:extent cx="4800600" cy="5076825"/>
+            <wp:effectExtent l="0" t="0" r="0" b="9525"/>
+            <wp:docPr id="2" name="Picture 2"/>
             <wp:cNvGraphicFramePr>
               <a:graphicFrameLocks xmlns:a="http://schemas.openxmlformats.org/drawingml/2006/main" noChangeAspect="1"/>
             </wp:cNvGraphicFramePr>
@@ -4077,7 +3696,7 @@
                   <pic:spPr>
                     <a:xfrm>
                       <a:off x="0" y="0"/>
-                      <a:ext cx="3681694" cy="4286466"/>
+                      <a:ext cx="4800600" cy="5076825"/>
                     </a:xfrm>
                     <a:prstGeom prst="rect">
                       <a:avLst/>
@@ -4108,7 +3727,7 @@
           <w:color w:val="CC3300"/>
         </w:rPr>
       </w:pPr>
-      <w:bookmarkStart w:id="6" w:name="_Toc67777729"/>
+      <w:bookmarkStart w:id="6" w:name="_Toc69738452"/>
       <w:r>
         <w:rPr>
           <w:b/>
@@ -4134,7 +3753,7 @@
           <w:color w:val="CC3300"/>
         </w:rPr>
       </w:pPr>
-      <w:bookmarkStart w:id="7" w:name="_Toc67777730"/>
+      <w:bookmarkStart w:id="7" w:name="_Toc69738453"/>
       <w:r>
         <w:rPr>
           <w:color w:val="CC3300"/>
@@ -4155,7 +3774,7 @@
           <w:color w:val="CC3300"/>
         </w:rPr>
       </w:pPr>
-      <w:bookmarkStart w:id="8" w:name="_Toc67777731"/>
+      <w:bookmarkStart w:id="8" w:name="_Toc69738454"/>
       <w:r>
         <w:rPr>
           <w:color w:val="CC3300"/>
@@ -4164,7 +3783,11 @@
       </w:r>
       <w:bookmarkEnd w:id="8"/>
     </w:p>
-    <w:p/>
+    <w:p>
+      <w:r>
+        <w:t>The application can run stand alone and does not require any separate hosting infrastructure.</w:t>
+      </w:r>
+    </w:p>
     <w:p>
       <w:pPr>
         <w:pStyle w:val="Heading2"/>
@@ -4172,7 +3795,7 @@
           <w:color w:val="CC3300"/>
         </w:rPr>
       </w:pPr>
-      <w:bookmarkStart w:id="9" w:name="_Toc67777732"/>
+      <w:bookmarkStart w:id="9" w:name="_Toc69738455"/>
       <w:r>
         <w:rPr>
           <w:color w:val="CC3300"/>
@@ -4182,13 +3805,18 @@
       <w:bookmarkEnd w:id="9"/>
     </w:p>
     <w:p>
+      <w:r>
+        <w:t>All end user devices are supported provided they have Java runtime environment and JavaFX installed on their system.</w:t>
+      </w:r>
+    </w:p>
+    <w:p>
       <w:pPr>
         <w:pStyle w:val="Heading2"/>
         <w:rPr>
           <w:color w:val="CC3300"/>
         </w:rPr>
       </w:pPr>
-      <w:bookmarkStart w:id="10" w:name="_Toc67777733"/>
+      <w:bookmarkStart w:id="10" w:name="_Toc69738456"/>
       <w:r>
         <w:rPr>
           <w:color w:val="CC3300"/>
@@ -4198,36 +3826,31 @@
       <w:bookmarkEnd w:id="10"/>
     </w:p>
     <w:p>
+      <w:r>
+        <w:t>No security constraints associated with the application as it does not interact with web and does not share any data over internet.</w:t>
+      </w:r>
+    </w:p>
+    <w:p>
       <w:pPr>
         <w:pStyle w:val="Heading2"/>
         <w:rPr>
           <w:color w:val="CC3300"/>
         </w:rPr>
       </w:pPr>
-      <w:bookmarkStart w:id="11" w:name="_Toc67777734"/>
+      <w:bookmarkStart w:id="11" w:name="_Toc69738457"/>
       <w:r>
         <w:rPr>
           <w:color w:val="CC3300"/>
         </w:rPr>
-        <w:t>Operational Model</w:t>
+        <w:lastRenderedPageBreak/>
+        <w:t>Communication Rules</w:t>
       </w:r>
       <w:bookmarkEnd w:id="11"/>
     </w:p>
     <w:p>
-      <w:pPr>
-        <w:pStyle w:val="Heading2"/>
-        <w:rPr>
-          <w:color w:val="CC3300"/>
-        </w:rPr>
-      </w:pPr>
-      <w:bookmarkStart w:id="12" w:name="_Toc67777735"/>
       <w:r>
-        <w:rPr>
-          <w:color w:val="CC3300"/>
-        </w:rPr>
-        <w:t>Communication Rules</w:t>
+        <w:t>Not applicable as all the simulation data is stored within the application.</w:t>
       </w:r>
-      <w:bookmarkEnd w:id="12"/>
     </w:p>
     <w:p>
       <w:pPr>
@@ -4245,17 +3868,16 @@
           <w:color w:val="CC3300"/>
         </w:rPr>
       </w:pPr>
-      <w:bookmarkStart w:id="13" w:name="_Toc67777736"/>
+      <w:bookmarkStart w:id="12" w:name="_Toc69738458"/>
       <w:r>
         <w:rPr>
           <w:b/>
           <w:bCs/>
           <w:color w:val="CC3300"/>
         </w:rPr>
-        <w:lastRenderedPageBreak/>
         <w:t>Application Design</w:t>
       </w:r>
-      <w:bookmarkEnd w:id="13"/>
+      <w:bookmarkEnd w:id="12"/>
     </w:p>
     <w:p>
       <w:pPr>
@@ -4264,14 +3886,19 @@
           <w:color w:val="CC3300"/>
         </w:rPr>
       </w:pPr>
-      <w:bookmarkStart w:id="14" w:name="_Toc67777737"/>
+      <w:bookmarkStart w:id="13" w:name="_Toc69738459"/>
       <w:r>
         <w:rPr>
           <w:color w:val="CC3300"/>
         </w:rPr>
         <w:t>Application Constraints and Deviations</w:t>
       </w:r>
-      <w:bookmarkEnd w:id="14"/>
+      <w:bookmarkEnd w:id="13"/>
+    </w:p>
+    <w:p>
+      <w:r>
+        <w:t xml:space="preserve">Application requires a valid instance of JavaFX and JRE installed in user’s system to work. </w:t>
+      </w:r>
     </w:p>
     <w:p>
       <w:pPr>
@@ -4280,37 +3907,19 @@
           <w:color w:val="CC3300"/>
         </w:rPr>
       </w:pPr>
-      <w:bookmarkStart w:id="15" w:name="_Toc67777738"/>
-      <w:r>
-        <w:rPr>
-          <w:color w:val="CC3300"/>
-        </w:rPr>
-        <w:t>Application Design</w:t>
-      </w:r>
-      <w:bookmarkEnd w:id="15"/>
-    </w:p>
-    <w:p>
-      <w:pPr>
-        <w:pStyle w:val="Heading2"/>
-        <w:rPr>
-          <w:color w:val="CC3300"/>
-        </w:rPr>
-      </w:pPr>
-      <w:bookmarkStart w:id="16" w:name="_Toc67777739"/>
+      <w:bookmarkStart w:id="14" w:name="_Toc69738460"/>
       <w:r>
         <w:rPr>
           <w:color w:val="CC3300"/>
         </w:rPr>
         <w:t>Integrations</w:t>
       </w:r>
-      <w:bookmarkEnd w:id="16"/>
-    </w:p>
-    <w:p>
-      <w:pPr>
-        <w:rPr>
-          <w:color w:val="CC3300"/>
-        </w:rPr>
-      </w:pPr>
+      <w:bookmarkEnd w:id="14"/>
+    </w:p>
+    <w:p>
+      <w:r>
+        <w:t xml:space="preserve">Application does not integrate with any other system. </w:t>
+      </w:r>
     </w:p>
     <w:p>
       <w:pPr>
@@ -4321,16 +3930,16 @@
           <w:color w:val="CC3300"/>
         </w:rPr>
       </w:pPr>
-      <w:bookmarkStart w:id="17" w:name="_Toc67777740"/>
+      <w:bookmarkStart w:id="15" w:name="_Toc69738461"/>
       <w:r>
         <w:rPr>
           <w:b/>
           <w:bCs/>
           <w:color w:val="CC3300"/>
         </w:rPr>
-        <w:t>Findings</w:t>
+        <w:t>Bill of Materials</w:t>
       </w:r>
-      <w:bookmarkEnd w:id="17"/>
+      <w:bookmarkEnd w:id="15"/>
     </w:p>
     <w:p>
       <w:pPr>
@@ -4339,46 +3948,26 @@
           <w:color w:val="CC3300"/>
         </w:rPr>
       </w:pPr>
-      <w:bookmarkStart w:id="18" w:name="_Toc67777741"/>
+      <w:bookmarkStart w:id="16" w:name="_Toc69738462"/>
       <w:r>
         <w:rPr>
           <w:color w:val="CC3300"/>
         </w:rPr>
-        <w:t>Conclusion</w:t>
+        <w:t>Licenses</w:t>
       </w:r>
-      <w:bookmarkEnd w:id="18"/>
-    </w:p>
-    <w:p>
-      <w:pPr>
-        <w:pStyle w:val="Heading2"/>
+      <w:bookmarkEnd w:id="16"/>
+    </w:p>
+    <w:p>
+      <w:r>
+        <w:t xml:space="preserve">No licensing involved as it is a custom-built system.  </w:t>
+      </w:r>
+    </w:p>
+    <w:p>
+      <w:pPr>
         <w:rPr>
           <w:color w:val="CC3300"/>
         </w:rPr>
       </w:pPr>
-      <w:bookmarkStart w:id="19" w:name="_Toc67777742"/>
-      <w:r>
-        <w:rPr>
-          <w:color w:val="CC3300"/>
-        </w:rPr>
-        <w:t>Evidence</w:t>
-      </w:r>
-      <w:bookmarkEnd w:id="19"/>
-    </w:p>
-    <w:p>
-      <w:pPr>
-        <w:pStyle w:val="Heading2"/>
-        <w:rPr>
-          <w:color w:val="CC3300"/>
-        </w:rPr>
-      </w:pPr>
-      <w:bookmarkStart w:id="20" w:name="_Toc67777743"/>
-      <w:r>
-        <w:rPr>
-          <w:color w:val="CC3300"/>
-        </w:rPr>
-        <w:t>Comparison</w:t>
-      </w:r>
-      <w:bookmarkEnd w:id="20"/>
     </w:p>
     <w:p>
       <w:pPr>
@@ -4389,59 +3978,16 @@
           <w:color w:val="CC3300"/>
         </w:rPr>
       </w:pPr>
-      <w:bookmarkStart w:id="21" w:name="_Toc67777744"/>
+      <w:bookmarkStart w:id="17" w:name="_Toc69738463"/>
       <w:r>
         <w:rPr>
           <w:b/>
           <w:bCs/>
           <w:color w:val="CC3300"/>
         </w:rPr>
-        <w:t>Bill of Materials</w:t>
-      </w:r>
-      <w:bookmarkEnd w:id="21"/>
-    </w:p>
-    <w:p>
-      <w:pPr>
-        <w:pStyle w:val="Heading2"/>
-        <w:rPr>
-          <w:color w:val="CC3300"/>
-        </w:rPr>
-      </w:pPr>
-      <w:bookmarkStart w:id="22" w:name="_Toc67777745"/>
-      <w:r>
-        <w:rPr>
-          <w:color w:val="CC3300"/>
-        </w:rPr>
-        <w:t>Licenses</w:t>
-      </w:r>
-      <w:bookmarkEnd w:id="22"/>
-    </w:p>
-    <w:p>
-      <w:pPr>
-        <w:rPr>
-          <w:color w:val="CC3300"/>
-        </w:rPr>
-      </w:pPr>
-    </w:p>
-    <w:p>
-      <w:pPr>
-        <w:pStyle w:val="Heading1"/>
-        <w:rPr>
-          <w:b/>
-          <w:bCs/>
-          <w:color w:val="CC3300"/>
-        </w:rPr>
-      </w:pPr>
-      <w:bookmarkStart w:id="23" w:name="_Toc67777746"/>
-      <w:r>
-        <w:rPr>
-          <w:b/>
-          <w:bCs/>
-          <w:color w:val="CC3300"/>
-        </w:rPr>
         <w:t>Appendix – A – References</w:t>
       </w:r>
-      <w:bookmarkEnd w:id="23"/>
+      <w:bookmarkEnd w:id="17"/>
     </w:p>
     <w:tbl>
       <w:tblPr>
@@ -4450,13 +3996,13 @@
         <w:tblLook w:val="04A0" w:firstRow="1" w:lastRow="0" w:firstColumn="1" w:lastColumn="0" w:noHBand="0" w:noVBand="1"/>
       </w:tblPr>
       <w:tblGrid>
-        <w:gridCol w:w="4507"/>
-        <w:gridCol w:w="4509"/>
+        <w:gridCol w:w="2689"/>
+        <w:gridCol w:w="6327"/>
       </w:tblGrid>
       <w:tr>
         <w:tc>
           <w:tcPr>
-            <w:tcW w:w="4513" w:type="dxa"/>
+            <w:tcW w:w="2689" w:type="dxa"/>
             <w:shd w:val="clear" w:color="auto" w:fill="CC3300"/>
           </w:tcPr>
           <w:p>
@@ -4479,7 +4025,7 @@
         </w:tc>
         <w:tc>
           <w:tcPr>
-            <w:tcW w:w="4513" w:type="dxa"/>
+            <w:tcW w:w="6327" w:type="dxa"/>
             <w:shd w:val="clear" w:color="auto" w:fill="CC3300"/>
           </w:tcPr>
           <w:p>
@@ -4504,41 +4050,57 @@
       <w:tr>
         <w:tc>
           <w:tcPr>
-            <w:tcW w:w="4513" w:type="dxa"/>
-          </w:tcPr>
-          <w:p/>
-        </w:tc>
-        <w:tc>
-          <w:tcPr>
-            <w:tcW w:w="4513" w:type="dxa"/>
-          </w:tcPr>
-          <w:p/>
+            <w:tcW w:w="2689" w:type="dxa"/>
+          </w:tcPr>
+          <w:p>
+            <w:r>
+              <w:t>Java installation</w:t>
+            </w:r>
+          </w:p>
+        </w:tc>
+        <w:tc>
+          <w:tcPr>
+            <w:tcW w:w="6327" w:type="dxa"/>
+          </w:tcPr>
+          <w:p>
+            <w:r>
+              <w:t>https://java.com/en/download/help/download_options.html</w:t>
+            </w:r>
+          </w:p>
         </w:tc>
       </w:tr>
       <w:tr>
         <w:tc>
           <w:tcPr>
-            <w:tcW w:w="4513" w:type="dxa"/>
-          </w:tcPr>
-          <w:p/>
-        </w:tc>
-        <w:tc>
-          <w:tcPr>
-            <w:tcW w:w="4513" w:type="dxa"/>
-          </w:tcPr>
-          <w:p/>
+            <w:tcW w:w="2689" w:type="dxa"/>
+          </w:tcPr>
+          <w:p>
+            <w:r>
+              <w:t>JavaFX installation</w:t>
+            </w:r>
+          </w:p>
+        </w:tc>
+        <w:tc>
+          <w:tcPr>
+            <w:tcW w:w="6327" w:type="dxa"/>
+          </w:tcPr>
+          <w:p>
+            <w:r>
+              <w:t>https://openjfx.io/openjfx-docs/</w:t>
+            </w:r>
+          </w:p>
         </w:tc>
       </w:tr>
       <w:tr>
         <w:tc>
           <w:tcPr>
-            <w:tcW w:w="4513" w:type="dxa"/>
+            <w:tcW w:w="2689" w:type="dxa"/>
           </w:tcPr>
           <w:p/>
         </w:tc>
         <w:tc>
           <w:tcPr>
-            <w:tcW w:w="4513" w:type="dxa"/>
+            <w:tcW w:w="6327" w:type="dxa"/>
           </w:tcPr>
           <w:p/>
         </w:tc>
@@ -4554,7 +4116,7 @@
           <w:color w:val="CC3300"/>
         </w:rPr>
       </w:pPr>
-      <w:bookmarkStart w:id="24" w:name="_Toc67777747"/>
+      <w:bookmarkStart w:id="18" w:name="_Toc69738464"/>
       <w:r>
         <w:rPr>
           <w:b/>
@@ -4563,7 +4125,7 @@
         </w:rPr>
         <w:t>Appendix – B – Glossary</w:t>
       </w:r>
-      <w:bookmarkEnd w:id="24"/>
+      <w:bookmarkEnd w:id="18"/>
     </w:p>
     <w:tbl>
       <w:tblPr>
@@ -4863,7 +4425,7 @@
 </file>
 
 <file path=word/endnotes.xml><?xml version="1.0" encoding="utf-8"?>
-<w:endnotes xmlns:wpc="http://schemas.microsoft.com/office/word/2010/wordprocessingCanvas" xmlns:cx="http://schemas.microsoft.com/office/drawing/2014/chartex" xmlns:cx1="http://schemas.microsoft.com/office/drawing/2015/9/8/chartex" xmlns:cx2="http://schemas.microsoft.com/office/drawing/2015/10/21/chartex" xmlns:cx3="http://schemas.microsoft.com/office/drawing/2016/5/9/chartex" xmlns:cx4="http://schemas.microsoft.com/office/drawing/2016/5/10/chartex" xmlns:cx5="http://schemas.microsoft.com/office/drawing/2016/5/11/chartex" xmlns:cx6="http://schemas.microsoft.com/office/drawing/2016/5/12/chartex" xmlns:cx7="http://schemas.microsoft.com/office/drawing/2016/5/13/chartex" xmlns:cx8="http://schemas.microsoft.com/office/drawing/2016/5/14/chartex" xmlns:mc="http://schemas.openxmlformats.org/markup-compatibility/2006" xmlns:aink="http://schemas.microsoft.com/office/drawing/2016/ink" xmlns:am3d="http://schemas.microsoft.com/office/drawing/2017/model3d" xmlns:o="urn:schemas-microsoft-com:office:office" xmlns:r="http://schemas.openxmlformats.org/officeDocument/2006/relationships" xmlns:m="http://schemas.openxmlformats.org/officeDocument/2006/math" xmlns:v="urn:schemas-microsoft-com:vml" xmlns:wp14="http://schemas.microsoft.com/office/word/2010/wordprocessingDrawing" xmlns:wp="http://schemas.openxmlformats.org/drawingml/2006/wordprocessingDrawing" xmlns:w10="urn:schemas-microsoft-com:office:word" xmlns:w="http://schemas.openxmlformats.org/wordprocessingml/2006/main" xmlns:w14="http://schemas.microsoft.com/office/word/2010/wordml" xmlns:w15="http://schemas.microsoft.com/office/word/2012/wordml" xmlns:w16cex="http://schemas.microsoft.com/office/word/2018/wordml/cex" xmlns:w16cid="http://schemas.microsoft.com/office/word/2016/wordml/cid" xmlns:w16="http://schemas.microsoft.com/office/word/2018/wordml" xmlns:w16se="http://schemas.microsoft.com/office/word/2015/wordml/symex" xmlns:wpg="http://schemas.microsoft.com/office/word/2010/wordprocessingGroup" xmlns:wpi="http://schemas.microsoft.com/office/word/2010/wordprocessingInk" xmlns:wne="http://schemas.microsoft.com/office/word/2006/wordml" xmlns:wps="http://schemas.microsoft.com/office/word/2010/wordprocessingShape" mc:Ignorable="w14 w15 w16se w16cid w16 w16cex wp14">
+<w:endnotes xmlns:wpc="http://schemas.microsoft.com/office/word/2010/wordprocessingCanvas" xmlns:cx="http://schemas.microsoft.com/office/drawing/2014/chartex" xmlns:cx1="http://schemas.microsoft.com/office/drawing/2015/9/8/chartex" xmlns:cx2="http://schemas.microsoft.com/office/drawing/2015/10/21/chartex" xmlns:cx3="http://schemas.microsoft.com/office/drawing/2016/5/9/chartex" xmlns:cx4="http://schemas.microsoft.com/office/drawing/2016/5/10/chartex" xmlns:cx5="http://schemas.microsoft.com/office/drawing/2016/5/11/chartex" xmlns:cx6="http://schemas.microsoft.com/office/drawing/2016/5/12/chartex" xmlns:cx7="http://schemas.microsoft.com/office/drawing/2016/5/13/chartex" xmlns:cx8="http://schemas.microsoft.com/office/drawing/2016/5/14/chartex" xmlns:mc="http://schemas.openxmlformats.org/markup-compatibility/2006" xmlns:aink="http://schemas.microsoft.com/office/drawing/2016/ink" xmlns:am3d="http://schemas.microsoft.com/office/drawing/2017/model3d" xmlns:o="urn:schemas-microsoft-com:office:office" xmlns:r="http://schemas.openxmlformats.org/officeDocument/2006/relationships" xmlns:m="http://schemas.openxmlformats.org/officeDocument/2006/math" xmlns:v="urn:schemas-microsoft-com:vml" xmlns:wp14="http://schemas.microsoft.com/office/word/2010/wordprocessingDrawing" xmlns:wp="http://schemas.openxmlformats.org/drawingml/2006/wordprocessingDrawing" xmlns:w10="urn:schemas-microsoft-com:office:word" xmlns:w="http://schemas.openxmlformats.org/wordprocessingml/2006/main" xmlns:w14="http://schemas.microsoft.com/office/word/2010/wordml" xmlns:w15="http://schemas.microsoft.com/office/word/2012/wordml" xmlns:w16cex="http://schemas.microsoft.com/office/word/2018/wordml/cex" xmlns:w16cid="http://schemas.microsoft.com/office/word/2016/wordml/cid" xmlns:w16="http://schemas.microsoft.com/office/word/2018/wordml" xmlns:w16sdtdh="http://schemas.microsoft.com/office/word/2020/wordml/sdtdatahash" xmlns:w16se="http://schemas.microsoft.com/office/word/2015/wordml/symex" xmlns:wpg="http://schemas.microsoft.com/office/word/2010/wordprocessingGroup" xmlns:wpi="http://schemas.microsoft.com/office/word/2010/wordprocessingInk" xmlns:wne="http://schemas.microsoft.com/office/word/2006/wordml" xmlns:wps="http://schemas.microsoft.com/office/word/2010/wordprocessingShape" mc:Ignorable="w14 w15 w16se w16cid w16 w16cex w16sdtdh wp14">
   <w:endnote w:type="separator" w:id="-1">
     <w:p>
       <w:pPr>
@@ -4888,7 +4450,7 @@
 </file>
 
 <file path=word/footer1.xml><?xml version="1.0" encoding="utf-8"?>
-<w:ftr xmlns:wpc="http://schemas.microsoft.com/office/word/2010/wordprocessingCanvas" xmlns:cx="http://schemas.microsoft.com/office/drawing/2014/chartex" xmlns:cx1="http://schemas.microsoft.com/office/drawing/2015/9/8/chartex" xmlns:cx2="http://schemas.microsoft.com/office/drawing/2015/10/21/chartex" xmlns:cx3="http://schemas.microsoft.com/office/drawing/2016/5/9/chartex" xmlns:cx4="http://schemas.microsoft.com/office/drawing/2016/5/10/chartex" xmlns:cx5="http://schemas.microsoft.com/office/drawing/2016/5/11/chartex" xmlns:cx6="http://schemas.microsoft.com/office/drawing/2016/5/12/chartex" xmlns:cx7="http://schemas.microsoft.com/office/drawing/2016/5/13/chartex" xmlns:cx8="http://schemas.microsoft.com/office/drawing/2016/5/14/chartex" xmlns:mc="http://schemas.openxmlformats.org/markup-compatibility/2006" xmlns:aink="http://schemas.microsoft.com/office/drawing/2016/ink" xmlns:am3d="http://schemas.microsoft.com/office/drawing/2017/model3d" xmlns:o="urn:schemas-microsoft-com:office:office" xmlns:r="http://schemas.openxmlformats.org/officeDocument/2006/relationships" xmlns:m="http://schemas.openxmlformats.org/officeDocument/2006/math" xmlns:v="urn:schemas-microsoft-com:vml" xmlns:wp14="http://schemas.microsoft.com/office/word/2010/wordprocessingDrawing" xmlns:wp="http://schemas.openxmlformats.org/drawingml/2006/wordprocessingDrawing" xmlns:w10="urn:schemas-microsoft-com:office:word" xmlns:w="http://schemas.openxmlformats.org/wordprocessingml/2006/main" xmlns:w14="http://schemas.microsoft.com/office/word/2010/wordml" xmlns:w15="http://schemas.microsoft.com/office/word/2012/wordml" xmlns:w16cex="http://schemas.microsoft.com/office/word/2018/wordml/cex" xmlns:w16cid="http://schemas.microsoft.com/office/word/2016/wordml/cid" xmlns:w16="http://schemas.microsoft.com/office/word/2018/wordml" xmlns:w16se="http://schemas.microsoft.com/office/word/2015/wordml/symex" xmlns:wpg="http://schemas.microsoft.com/office/word/2010/wordprocessingGroup" xmlns:wpi="http://schemas.microsoft.com/office/word/2010/wordprocessingInk" xmlns:wne="http://schemas.microsoft.com/office/word/2006/wordml" xmlns:wps="http://schemas.microsoft.com/office/word/2010/wordprocessingShape" mc:Ignorable="w14 w15 w16se w16cid w16 w16cex wp14">
+<w:ftr xmlns:wpc="http://schemas.microsoft.com/office/word/2010/wordprocessingCanvas" xmlns:cx="http://schemas.microsoft.com/office/drawing/2014/chartex" xmlns:cx1="http://schemas.microsoft.com/office/drawing/2015/9/8/chartex" xmlns:cx2="http://schemas.microsoft.com/office/drawing/2015/10/21/chartex" xmlns:cx3="http://schemas.microsoft.com/office/drawing/2016/5/9/chartex" xmlns:cx4="http://schemas.microsoft.com/office/drawing/2016/5/10/chartex" xmlns:cx5="http://schemas.microsoft.com/office/drawing/2016/5/11/chartex" xmlns:cx6="http://schemas.microsoft.com/office/drawing/2016/5/12/chartex" xmlns:cx7="http://schemas.microsoft.com/office/drawing/2016/5/13/chartex" xmlns:cx8="http://schemas.microsoft.com/office/drawing/2016/5/14/chartex" xmlns:mc="http://schemas.openxmlformats.org/markup-compatibility/2006" xmlns:aink="http://schemas.microsoft.com/office/drawing/2016/ink" xmlns:am3d="http://schemas.microsoft.com/office/drawing/2017/model3d" xmlns:o="urn:schemas-microsoft-com:office:office" xmlns:r="http://schemas.openxmlformats.org/officeDocument/2006/relationships" xmlns:m="http://schemas.openxmlformats.org/officeDocument/2006/math" xmlns:v="urn:schemas-microsoft-com:vml" xmlns:wp14="http://schemas.microsoft.com/office/word/2010/wordprocessingDrawing" xmlns:wp="http://schemas.openxmlformats.org/drawingml/2006/wordprocessingDrawing" xmlns:w10="urn:schemas-microsoft-com:office:word" xmlns:w="http://schemas.openxmlformats.org/wordprocessingml/2006/main" xmlns:w14="http://schemas.microsoft.com/office/word/2010/wordml" xmlns:w15="http://schemas.microsoft.com/office/word/2012/wordml" xmlns:w16cex="http://schemas.microsoft.com/office/word/2018/wordml/cex" xmlns:w16cid="http://schemas.microsoft.com/office/word/2016/wordml/cid" xmlns:w16="http://schemas.microsoft.com/office/word/2018/wordml" xmlns:w16sdtdh="http://schemas.microsoft.com/office/word/2020/wordml/sdtdatahash" xmlns:w16se="http://schemas.microsoft.com/office/word/2015/wordml/symex" xmlns:wpg="http://schemas.microsoft.com/office/word/2010/wordprocessingGroup" xmlns:wpi="http://schemas.microsoft.com/office/word/2010/wordprocessingInk" xmlns:wne="http://schemas.microsoft.com/office/word/2006/wordml" xmlns:wps="http://schemas.microsoft.com/office/word/2010/wordprocessingShape" mc:Ignorable="w14 w15 w16se w16cid w16 w16cex w16sdtdh wp14">
   <w:p>
     <w:pPr>
       <w:pStyle w:val="Footer"/>
@@ -4944,7 +4506,7 @@
 </file>
 
 <file path=word/footnotes.xml><?xml version="1.0" encoding="utf-8"?>
-<w:footnotes xmlns:wpc="http://schemas.microsoft.com/office/word/2010/wordprocessingCanvas" xmlns:cx="http://schemas.microsoft.com/office/drawing/2014/chartex" xmlns:cx1="http://schemas.microsoft.com/office/drawing/2015/9/8/chartex" xmlns:cx2="http://schemas.microsoft.com/office/drawing/2015/10/21/chartex" xmlns:cx3="http://schemas.microsoft.com/office/drawing/2016/5/9/chartex" xmlns:cx4="http://schemas.microsoft.com/office/drawing/2016/5/10/chartex" xmlns:cx5="http://schemas.microsoft.com/office/drawing/2016/5/11/chartex" xmlns:cx6="http://schemas.microsoft.com/office/drawing/2016/5/12/chartex" xmlns:cx7="http://schemas.microsoft.com/office/drawing/2016/5/13/chartex" xmlns:cx8="http://schemas.microsoft.com/office/drawing/2016/5/14/chartex" xmlns:mc="http://schemas.openxmlformats.org/markup-compatibility/2006" xmlns:aink="http://schemas.microsoft.com/office/drawing/2016/ink" xmlns:am3d="http://schemas.microsoft.com/office/drawing/2017/model3d" xmlns:o="urn:schemas-microsoft-com:office:office" xmlns:r="http://schemas.openxmlformats.org/officeDocument/2006/relationships" xmlns:m="http://schemas.openxmlformats.org/officeDocument/2006/math" xmlns:v="urn:schemas-microsoft-com:vml" xmlns:wp14="http://schemas.microsoft.com/office/word/2010/wordprocessingDrawing" xmlns:wp="http://schemas.openxmlformats.org/drawingml/2006/wordprocessingDrawing" xmlns:w10="urn:schemas-microsoft-com:office:word" xmlns:w="http://schemas.openxmlformats.org/wordprocessingml/2006/main" xmlns:w14="http://schemas.microsoft.com/office/word/2010/wordml" xmlns:w15="http://schemas.microsoft.com/office/word/2012/wordml" xmlns:w16cex="http://schemas.microsoft.com/office/word/2018/wordml/cex" xmlns:w16cid="http://schemas.microsoft.com/office/word/2016/wordml/cid" xmlns:w16="http://schemas.microsoft.com/office/word/2018/wordml" xmlns:w16se="http://schemas.microsoft.com/office/word/2015/wordml/symex" xmlns:wpg="http://schemas.microsoft.com/office/word/2010/wordprocessingGroup" xmlns:wpi="http://schemas.microsoft.com/office/word/2010/wordprocessingInk" xmlns:wne="http://schemas.microsoft.com/office/word/2006/wordml" xmlns:wps="http://schemas.microsoft.com/office/word/2010/wordprocessingShape" mc:Ignorable="w14 w15 w16se w16cid w16 w16cex wp14">
+<w:footnotes xmlns:wpc="http://schemas.microsoft.com/office/word/2010/wordprocessingCanvas" xmlns:cx="http://schemas.microsoft.com/office/drawing/2014/chartex" xmlns:cx1="http://schemas.microsoft.com/office/drawing/2015/9/8/chartex" xmlns:cx2="http://schemas.microsoft.com/office/drawing/2015/10/21/chartex" xmlns:cx3="http://schemas.microsoft.com/office/drawing/2016/5/9/chartex" xmlns:cx4="http://schemas.microsoft.com/office/drawing/2016/5/10/chartex" xmlns:cx5="http://schemas.microsoft.com/office/drawing/2016/5/11/chartex" xmlns:cx6="http://schemas.microsoft.com/office/drawing/2016/5/12/chartex" xmlns:cx7="http://schemas.microsoft.com/office/drawing/2016/5/13/chartex" xmlns:cx8="http://schemas.microsoft.com/office/drawing/2016/5/14/chartex" xmlns:mc="http://schemas.openxmlformats.org/markup-compatibility/2006" xmlns:aink="http://schemas.microsoft.com/office/drawing/2016/ink" xmlns:am3d="http://schemas.microsoft.com/office/drawing/2017/model3d" xmlns:o="urn:schemas-microsoft-com:office:office" xmlns:r="http://schemas.openxmlformats.org/officeDocument/2006/relationships" xmlns:m="http://schemas.openxmlformats.org/officeDocument/2006/math" xmlns:v="urn:schemas-microsoft-com:vml" xmlns:wp14="http://schemas.microsoft.com/office/word/2010/wordprocessingDrawing" xmlns:wp="http://schemas.openxmlformats.org/drawingml/2006/wordprocessingDrawing" xmlns:w10="urn:schemas-microsoft-com:office:word" xmlns:w="http://schemas.openxmlformats.org/wordprocessingml/2006/main" xmlns:w14="http://schemas.microsoft.com/office/word/2010/wordml" xmlns:w15="http://schemas.microsoft.com/office/word/2012/wordml" xmlns:w16cex="http://schemas.microsoft.com/office/word/2018/wordml/cex" xmlns:w16cid="http://schemas.microsoft.com/office/word/2016/wordml/cid" xmlns:w16="http://schemas.microsoft.com/office/word/2018/wordml" xmlns:w16sdtdh="http://schemas.microsoft.com/office/word/2020/wordml/sdtdatahash" xmlns:w16se="http://schemas.microsoft.com/office/word/2015/wordml/symex" xmlns:wpg="http://schemas.microsoft.com/office/word/2010/wordprocessingGroup" xmlns:wpi="http://schemas.microsoft.com/office/word/2010/wordprocessingInk" xmlns:wne="http://schemas.microsoft.com/office/word/2006/wordml" xmlns:wps="http://schemas.microsoft.com/office/word/2010/wordprocessingShape" mc:Ignorable="w14 w15 w16se w16cid w16 w16cex w16sdtdh wp14">
   <w:footnote w:type="separator" w:id="-1">
     <w:p>
       <w:pPr>
@@ -4969,7 +4531,7 @@
 </file>
 
 <file path=word/header1.xml><?xml version="1.0" encoding="utf-8"?>
-<w:hdr xmlns:wpc="http://schemas.microsoft.com/office/word/2010/wordprocessingCanvas" xmlns:cx="http://schemas.microsoft.com/office/drawing/2014/chartex" xmlns:cx1="http://schemas.microsoft.com/office/drawing/2015/9/8/chartex" xmlns:cx2="http://schemas.microsoft.com/office/drawing/2015/10/21/chartex" xmlns:cx3="http://schemas.microsoft.com/office/drawing/2016/5/9/chartex" xmlns:cx4="http://schemas.microsoft.com/office/drawing/2016/5/10/chartex" xmlns:cx5="http://schemas.microsoft.com/office/drawing/2016/5/11/chartex" xmlns:cx6="http://schemas.microsoft.com/office/drawing/2016/5/12/chartex" xmlns:cx7="http://schemas.microsoft.com/office/drawing/2016/5/13/chartex" xmlns:cx8="http://schemas.microsoft.com/office/drawing/2016/5/14/chartex" xmlns:mc="http://schemas.openxmlformats.org/markup-compatibility/2006" xmlns:aink="http://schemas.microsoft.com/office/drawing/2016/ink" xmlns:am3d="http://schemas.microsoft.com/office/drawing/2017/model3d" xmlns:o="urn:schemas-microsoft-com:office:office" xmlns:r="http://schemas.openxmlformats.org/officeDocument/2006/relationships" xmlns:m="http://schemas.openxmlformats.org/officeDocument/2006/math" xmlns:v="urn:schemas-microsoft-com:vml" xmlns:wp14="http://schemas.microsoft.com/office/word/2010/wordprocessingDrawing" xmlns:wp="http://schemas.openxmlformats.org/drawingml/2006/wordprocessingDrawing" xmlns:w10="urn:schemas-microsoft-com:office:word" xmlns:w="http://schemas.openxmlformats.org/wordprocessingml/2006/main" xmlns:w14="http://schemas.microsoft.com/office/word/2010/wordml" xmlns:w15="http://schemas.microsoft.com/office/word/2012/wordml" xmlns:w16cex="http://schemas.microsoft.com/office/word/2018/wordml/cex" xmlns:w16cid="http://schemas.microsoft.com/office/word/2016/wordml/cid" xmlns:w16="http://schemas.microsoft.com/office/word/2018/wordml" xmlns:w16se="http://schemas.microsoft.com/office/word/2015/wordml/symex" xmlns:wpg="http://schemas.microsoft.com/office/word/2010/wordprocessingGroup" xmlns:wpi="http://schemas.microsoft.com/office/word/2010/wordprocessingInk" xmlns:wne="http://schemas.microsoft.com/office/word/2006/wordml" xmlns:wps="http://schemas.microsoft.com/office/word/2010/wordprocessingShape" mc:Ignorable="w14 w15 w16se w16cid w16 w16cex wp14">
+<w:hdr xmlns:wpc="http://schemas.microsoft.com/office/word/2010/wordprocessingCanvas" xmlns:cx="http://schemas.microsoft.com/office/drawing/2014/chartex" xmlns:cx1="http://schemas.microsoft.com/office/drawing/2015/9/8/chartex" xmlns:cx2="http://schemas.microsoft.com/office/drawing/2015/10/21/chartex" xmlns:cx3="http://schemas.microsoft.com/office/drawing/2016/5/9/chartex" xmlns:cx4="http://schemas.microsoft.com/office/drawing/2016/5/10/chartex" xmlns:cx5="http://schemas.microsoft.com/office/drawing/2016/5/11/chartex" xmlns:cx6="http://schemas.microsoft.com/office/drawing/2016/5/12/chartex" xmlns:cx7="http://schemas.microsoft.com/office/drawing/2016/5/13/chartex" xmlns:cx8="http://schemas.microsoft.com/office/drawing/2016/5/14/chartex" xmlns:mc="http://schemas.openxmlformats.org/markup-compatibility/2006" xmlns:aink="http://schemas.microsoft.com/office/drawing/2016/ink" xmlns:am3d="http://schemas.microsoft.com/office/drawing/2017/model3d" xmlns:o="urn:schemas-microsoft-com:office:office" xmlns:r="http://schemas.openxmlformats.org/officeDocument/2006/relationships" xmlns:m="http://schemas.openxmlformats.org/officeDocument/2006/math" xmlns:v="urn:schemas-microsoft-com:vml" xmlns:wp14="http://schemas.microsoft.com/office/word/2010/wordprocessingDrawing" xmlns:wp="http://schemas.openxmlformats.org/drawingml/2006/wordprocessingDrawing" xmlns:w10="urn:schemas-microsoft-com:office:word" xmlns:w="http://schemas.openxmlformats.org/wordprocessingml/2006/main" xmlns:w14="http://schemas.microsoft.com/office/word/2010/wordml" xmlns:w15="http://schemas.microsoft.com/office/word/2012/wordml" xmlns:w16cex="http://schemas.microsoft.com/office/word/2018/wordml/cex" xmlns:w16cid="http://schemas.microsoft.com/office/word/2016/wordml/cid" xmlns:w16="http://schemas.microsoft.com/office/word/2018/wordml" xmlns:w16sdtdh="http://schemas.microsoft.com/office/word/2020/wordml/sdtdatahash" xmlns:w16se="http://schemas.microsoft.com/office/word/2015/wordml/symex" xmlns:wpg="http://schemas.microsoft.com/office/word/2010/wordprocessingGroup" xmlns:wpi="http://schemas.microsoft.com/office/word/2010/wordprocessingInk" xmlns:wne="http://schemas.microsoft.com/office/word/2006/wordml" xmlns:wps="http://schemas.microsoft.com/office/word/2010/wordprocessingShape" mc:Ignorable="w14 w15 w16se w16cid w16 w16cex w16sdtdh wp14">
   <w:tbl>
     <w:tblPr>
       <w:tblStyle w:val="TableGrid"/>
@@ -5158,7 +4720,7 @@
 </file>
 
 <file path=word/numbering.xml><?xml version="1.0" encoding="utf-8"?>
-<w:numbering xmlns:wpc="http://schemas.microsoft.com/office/word/2010/wordprocessingCanvas" xmlns:cx="http://schemas.microsoft.com/office/drawing/2014/chartex" xmlns:cx1="http://schemas.microsoft.com/office/drawing/2015/9/8/chartex" xmlns:cx2="http://schemas.microsoft.com/office/drawing/2015/10/21/chartex" xmlns:cx3="http://schemas.microsoft.com/office/drawing/2016/5/9/chartex" xmlns:cx4="http://schemas.microsoft.com/office/drawing/2016/5/10/chartex" xmlns:cx5="http://schemas.microsoft.com/office/drawing/2016/5/11/chartex" xmlns:cx6="http://schemas.microsoft.com/office/drawing/2016/5/12/chartex" xmlns:cx7="http://schemas.microsoft.com/office/drawing/2016/5/13/chartex" xmlns:cx8="http://schemas.microsoft.com/office/drawing/2016/5/14/chartex" xmlns:mc="http://schemas.openxmlformats.org/markup-compatibility/2006" xmlns:aink="http://schemas.microsoft.com/office/drawing/2016/ink" xmlns:am3d="http://schemas.microsoft.com/office/drawing/2017/model3d" xmlns:o="urn:schemas-microsoft-com:office:office" xmlns:r="http://schemas.openxmlformats.org/officeDocument/2006/relationships" xmlns:m="http://schemas.openxmlformats.org/officeDocument/2006/math" xmlns:v="urn:schemas-microsoft-com:vml" xmlns:wp14="http://schemas.microsoft.com/office/word/2010/wordprocessingDrawing" xmlns:wp="http://schemas.openxmlformats.org/drawingml/2006/wordprocessingDrawing" xmlns:w10="urn:schemas-microsoft-com:office:word" xmlns:w="http://schemas.openxmlformats.org/wordprocessingml/2006/main" xmlns:w14="http://schemas.microsoft.com/office/word/2010/wordml" xmlns:w15="http://schemas.microsoft.com/office/word/2012/wordml" xmlns:w16cex="http://schemas.microsoft.com/office/word/2018/wordml/cex" xmlns:w16cid="http://schemas.microsoft.com/office/word/2016/wordml/cid" xmlns:w16="http://schemas.microsoft.com/office/word/2018/wordml" xmlns:w16se="http://schemas.microsoft.com/office/word/2015/wordml/symex" xmlns:wpg="http://schemas.microsoft.com/office/word/2010/wordprocessingGroup" xmlns:wpi="http://schemas.microsoft.com/office/word/2010/wordprocessingInk" xmlns:wne="http://schemas.microsoft.com/office/word/2006/wordml" xmlns:wps="http://schemas.microsoft.com/office/word/2010/wordprocessingShape" mc:Ignorable="w14 w15 w16se w16cid w16 w16cex wp14">
+<w:numbering xmlns:wpc="http://schemas.microsoft.com/office/word/2010/wordprocessingCanvas" xmlns:cx="http://schemas.microsoft.com/office/drawing/2014/chartex" xmlns:cx1="http://schemas.microsoft.com/office/drawing/2015/9/8/chartex" xmlns:cx2="http://schemas.microsoft.com/office/drawing/2015/10/21/chartex" xmlns:cx3="http://schemas.microsoft.com/office/drawing/2016/5/9/chartex" xmlns:cx4="http://schemas.microsoft.com/office/drawing/2016/5/10/chartex" xmlns:cx5="http://schemas.microsoft.com/office/drawing/2016/5/11/chartex" xmlns:cx6="http://schemas.microsoft.com/office/drawing/2016/5/12/chartex" xmlns:cx7="http://schemas.microsoft.com/office/drawing/2016/5/13/chartex" xmlns:cx8="http://schemas.microsoft.com/office/drawing/2016/5/14/chartex" xmlns:mc="http://schemas.openxmlformats.org/markup-compatibility/2006" xmlns:aink="http://schemas.microsoft.com/office/drawing/2016/ink" xmlns:am3d="http://schemas.microsoft.com/office/drawing/2017/model3d" xmlns:o="urn:schemas-microsoft-com:office:office" xmlns:r="http://schemas.openxmlformats.org/officeDocument/2006/relationships" xmlns:m="http://schemas.openxmlformats.org/officeDocument/2006/math" xmlns:v="urn:schemas-microsoft-com:vml" xmlns:wp14="http://schemas.microsoft.com/office/word/2010/wordprocessingDrawing" xmlns:wp="http://schemas.openxmlformats.org/drawingml/2006/wordprocessingDrawing" xmlns:w10="urn:schemas-microsoft-com:office:word" xmlns:w="http://schemas.openxmlformats.org/wordprocessingml/2006/main" xmlns:w14="http://schemas.microsoft.com/office/word/2010/wordml" xmlns:w15="http://schemas.microsoft.com/office/word/2012/wordml" xmlns:w16cex="http://schemas.microsoft.com/office/word/2018/wordml/cex" xmlns:w16cid="http://schemas.microsoft.com/office/word/2016/wordml/cid" xmlns:w16="http://schemas.microsoft.com/office/word/2018/wordml" xmlns:w16sdtdh="http://schemas.microsoft.com/office/word/2020/wordml/sdtdatahash" xmlns:w16se="http://schemas.microsoft.com/office/word/2015/wordml/symex" xmlns:wpg="http://schemas.microsoft.com/office/word/2010/wordprocessingGroup" xmlns:wpi="http://schemas.microsoft.com/office/word/2010/wordprocessingInk" xmlns:wne="http://schemas.microsoft.com/office/word/2006/wordml" xmlns:wps="http://schemas.microsoft.com/office/word/2010/wordprocessingShape" mc:Ignorable="w14 w15 w16se w16cid w16 w16cex w16sdtdh wp14">
   <w:abstractNum w:abstractNumId="0" w15:restartNumberingAfterBreak="0">
     <w:nsid w:val="433F0268"/>
     <w:multiLevelType w:val="hybridMultilevel"/>
@@ -5255,7 +4817,7 @@
 </file>
 
 <file path=word/styles.xml><?xml version="1.0" encoding="utf-8"?>
-<w:styles xmlns:mc="http://schemas.openxmlformats.org/markup-compatibility/2006" xmlns:r="http://schemas.openxmlformats.org/officeDocument/2006/relationships" xmlns:w="http://schemas.openxmlformats.org/wordprocessingml/2006/main" xmlns:w14="http://schemas.microsoft.com/office/word/2010/wordml" xmlns:w15="http://schemas.microsoft.com/office/word/2012/wordml" xmlns:w16cex="http://schemas.microsoft.com/office/word/2018/wordml/cex" xmlns:w16cid="http://schemas.microsoft.com/office/word/2016/wordml/cid" xmlns:w16="http://schemas.microsoft.com/office/word/2018/wordml" xmlns:w16se="http://schemas.microsoft.com/office/word/2015/wordml/symex" mc:Ignorable="w14 w15 w16se w16cid w16 w16cex">
+<w:styles xmlns:mc="http://schemas.openxmlformats.org/markup-compatibility/2006" xmlns:r="http://schemas.openxmlformats.org/officeDocument/2006/relationships" xmlns:w="http://schemas.openxmlformats.org/wordprocessingml/2006/main" xmlns:w14="http://schemas.microsoft.com/office/word/2010/wordml" xmlns:w15="http://schemas.microsoft.com/office/word/2012/wordml" xmlns:w16cex="http://schemas.microsoft.com/office/word/2018/wordml/cex" xmlns:w16cid="http://schemas.microsoft.com/office/word/2016/wordml/cid" xmlns:w16="http://schemas.microsoft.com/office/word/2018/wordml" xmlns:w16sdtdh="http://schemas.microsoft.com/office/word/2020/wordml/sdtdatahash" xmlns:w16se="http://schemas.microsoft.com/office/word/2015/wordml/symex" mc:Ignorable="w14 w15 w16se w16cid w16 w16cex w16sdtdh">
   <w:docDefaults>
     <w:rPrDefault>
       <w:rPr>
@@ -6025,7 +5587,7 @@
 </file>
 
 <file path=word/glossary/document.xml><?xml version="1.0" encoding="utf-8"?>
-<w:glossaryDocument xmlns:wpc="http://schemas.microsoft.com/office/word/2010/wordprocessingCanvas" xmlns:cx="http://schemas.microsoft.com/office/drawing/2014/chartex" xmlns:cx1="http://schemas.microsoft.com/office/drawing/2015/9/8/chartex" xmlns:cx2="http://schemas.microsoft.com/office/drawing/2015/10/21/chartex" xmlns:cx3="http://schemas.microsoft.com/office/drawing/2016/5/9/chartex" xmlns:cx4="http://schemas.microsoft.com/office/drawing/2016/5/10/chartex" xmlns:cx5="http://schemas.microsoft.com/office/drawing/2016/5/11/chartex" xmlns:cx6="http://schemas.microsoft.com/office/drawing/2016/5/12/chartex" xmlns:cx7="http://schemas.microsoft.com/office/drawing/2016/5/13/chartex" xmlns:cx8="http://schemas.microsoft.com/office/drawing/2016/5/14/chartex" xmlns:mc="http://schemas.openxmlformats.org/markup-compatibility/2006" xmlns:aink="http://schemas.microsoft.com/office/drawing/2016/ink" xmlns:am3d="http://schemas.microsoft.com/office/drawing/2017/model3d" xmlns:o="urn:schemas-microsoft-com:office:office" xmlns:r="http://schemas.openxmlformats.org/officeDocument/2006/relationships" xmlns:m="http://schemas.openxmlformats.org/officeDocument/2006/math" xmlns:v="urn:schemas-microsoft-com:vml" xmlns:wp14="http://schemas.microsoft.com/office/word/2010/wordprocessingDrawing" xmlns:wp="http://schemas.openxmlformats.org/drawingml/2006/wordprocessingDrawing" xmlns:w10="urn:schemas-microsoft-com:office:word" xmlns:w="http://schemas.openxmlformats.org/wordprocessingml/2006/main" xmlns:w14="http://schemas.microsoft.com/office/word/2010/wordml" xmlns:w15="http://schemas.microsoft.com/office/word/2012/wordml" xmlns:w16cex="http://schemas.microsoft.com/office/word/2018/wordml/cex" xmlns:w16cid="http://schemas.microsoft.com/office/word/2016/wordml/cid" xmlns:w16="http://schemas.microsoft.com/office/word/2018/wordml" xmlns:w16se="http://schemas.microsoft.com/office/word/2015/wordml/symex" xmlns:wpg="http://schemas.microsoft.com/office/word/2010/wordprocessingGroup" xmlns:wpi="http://schemas.microsoft.com/office/word/2010/wordprocessingInk" xmlns:wne="http://schemas.microsoft.com/office/word/2006/wordml" xmlns:wps="http://schemas.microsoft.com/office/word/2010/wordprocessingShape" mc:Ignorable="w14 w15 w16se w16cid w16 w16cex wp14">
+<w:glossaryDocument xmlns:wpc="http://schemas.microsoft.com/office/word/2010/wordprocessingCanvas" xmlns:cx="http://schemas.microsoft.com/office/drawing/2014/chartex" xmlns:cx1="http://schemas.microsoft.com/office/drawing/2015/9/8/chartex" xmlns:cx2="http://schemas.microsoft.com/office/drawing/2015/10/21/chartex" xmlns:cx3="http://schemas.microsoft.com/office/drawing/2016/5/9/chartex" xmlns:cx4="http://schemas.microsoft.com/office/drawing/2016/5/10/chartex" xmlns:cx5="http://schemas.microsoft.com/office/drawing/2016/5/11/chartex" xmlns:cx6="http://schemas.microsoft.com/office/drawing/2016/5/12/chartex" xmlns:cx7="http://schemas.microsoft.com/office/drawing/2016/5/13/chartex" xmlns:cx8="http://schemas.microsoft.com/office/drawing/2016/5/14/chartex" xmlns:mc="http://schemas.openxmlformats.org/markup-compatibility/2006" xmlns:aink="http://schemas.microsoft.com/office/drawing/2016/ink" xmlns:am3d="http://schemas.microsoft.com/office/drawing/2017/model3d" xmlns:o="urn:schemas-microsoft-com:office:office" xmlns:r="http://schemas.openxmlformats.org/officeDocument/2006/relationships" xmlns:m="http://schemas.openxmlformats.org/officeDocument/2006/math" xmlns:v="urn:schemas-microsoft-com:vml" xmlns:wp14="http://schemas.microsoft.com/office/word/2010/wordprocessingDrawing" xmlns:wp="http://schemas.openxmlformats.org/drawingml/2006/wordprocessingDrawing" xmlns:w10="urn:schemas-microsoft-com:office:word" xmlns:w="http://schemas.openxmlformats.org/wordprocessingml/2006/main" xmlns:w14="http://schemas.microsoft.com/office/word/2010/wordml" xmlns:w15="http://schemas.microsoft.com/office/word/2012/wordml" xmlns:w16cex="http://schemas.microsoft.com/office/word/2018/wordml/cex" xmlns:w16cid="http://schemas.microsoft.com/office/word/2016/wordml/cid" xmlns:w16="http://schemas.microsoft.com/office/word/2018/wordml" xmlns:w16sdtdh="http://schemas.microsoft.com/office/word/2020/wordml/sdtdatahash" xmlns:w16se="http://schemas.microsoft.com/office/word/2015/wordml/symex" xmlns:wpg="http://schemas.microsoft.com/office/word/2010/wordprocessingGroup" xmlns:wpi="http://schemas.microsoft.com/office/word/2010/wordprocessingInk" xmlns:wne="http://schemas.microsoft.com/office/word/2006/wordml" xmlns:wps="http://schemas.microsoft.com/office/word/2010/wordprocessingShape" mc:Ignorable="w14 w15 w16se w16cid w16 w16cex w16sdtdh wp14">
   <w:docParts>
     <w:docPart>
       <w:docPartPr>
@@ -6119,33 +5681,33 @@
 </file>
 
 <file path=word/glossary/fontTable.xml><?xml version="1.0" encoding="utf-8"?>
-<w:fonts xmlns:mc="http://schemas.openxmlformats.org/markup-compatibility/2006" xmlns:r="http://schemas.openxmlformats.org/officeDocument/2006/relationships" xmlns:w="http://schemas.openxmlformats.org/wordprocessingml/2006/main" xmlns:w14="http://schemas.microsoft.com/office/word/2010/wordml" xmlns:w15="http://schemas.microsoft.com/office/word/2012/wordml" xmlns:w16cex="http://schemas.microsoft.com/office/word/2018/wordml/cex" xmlns:w16cid="http://schemas.microsoft.com/office/word/2016/wordml/cid" xmlns:w16="http://schemas.microsoft.com/office/word/2018/wordml" xmlns:w16se="http://schemas.microsoft.com/office/word/2015/wordml/symex" mc:Ignorable="w14 w15 w16se w16cid w16 w16cex">
+<w:fonts xmlns:mc="http://schemas.openxmlformats.org/markup-compatibility/2006" xmlns:r="http://schemas.openxmlformats.org/officeDocument/2006/relationships" xmlns:w="http://schemas.openxmlformats.org/wordprocessingml/2006/main" xmlns:w14="http://schemas.microsoft.com/office/word/2010/wordml" xmlns:w15="http://schemas.microsoft.com/office/word/2012/wordml" xmlns:w16cex="http://schemas.microsoft.com/office/word/2018/wordml/cex" xmlns:w16cid="http://schemas.microsoft.com/office/word/2016/wordml/cid" xmlns:w16="http://schemas.microsoft.com/office/word/2018/wordml" xmlns:w16sdtdh="http://schemas.microsoft.com/office/word/2020/wordml/sdtdatahash" xmlns:w16se="http://schemas.microsoft.com/office/word/2015/wordml/symex" mc:Ignorable="w14 w15 w16se w16cid w16 w16cex w16sdtdh">
   <w:font w:name="Times New Roman">
     <w:panose1 w:val="02020603050405020304"/>
     <w:charset w:val="00"/>
     <w:family w:val="roman"/>
     <w:pitch w:val="variable"/>
-    <w:sig w:usb0="E0002AFF" w:usb1="C0007843" w:usb2="00000009" w:usb3="00000000" w:csb0="000001FF" w:csb1="00000000"/>
+    <w:sig w:usb0="E0002EFF" w:usb1="C000785B" w:usb2="00000009" w:usb3="00000000" w:csb0="000001FF" w:csb1="00000000"/>
   </w:font>
   <w:font w:name="Calibri">
     <w:panose1 w:val="020F0502020204030204"/>
     <w:charset w:val="00"/>
     <w:family w:val="swiss"/>
     <w:pitch w:val="variable"/>
-    <w:sig w:usb0="E0002AFF" w:usb1="4000ACFF" w:usb2="00000001" w:usb3="00000000" w:csb0="000001FF" w:csb1="00000000"/>
+    <w:sig w:usb0="E4002EFF" w:usb1="C000247B" w:usb2="00000009" w:usb3="00000000" w:csb0="000001FF" w:csb1="00000000"/>
   </w:font>
   <w:font w:name="Calibri Light">
     <w:panose1 w:val="020F0302020204030204"/>
     <w:charset w:val="00"/>
     <w:family w:val="swiss"/>
     <w:pitch w:val="variable"/>
-    <w:sig w:usb0="A0002AEF" w:usb1="4000207B" w:usb2="00000000" w:usb3="00000000" w:csb0="000001FF" w:csb1="00000000"/>
+    <w:sig w:usb0="E4002EFF" w:usb1="C000247B" w:usb2="00000009" w:usb3="00000000" w:csb0="000001FF" w:csb1="00000000"/>
   </w:font>
 </w:fonts>
 </file>
 
 <file path=word/glossary/settings.xml><?xml version="1.0" encoding="utf-8"?>
-<w:settings xmlns:mc="http://schemas.openxmlformats.org/markup-compatibility/2006" xmlns:o="urn:schemas-microsoft-com:office:office" xmlns:r="http://schemas.openxmlformats.org/officeDocument/2006/relationships" xmlns:m="http://schemas.openxmlformats.org/officeDocument/2006/math" xmlns:v="urn:schemas-microsoft-com:vml" xmlns:w10="urn:schemas-microsoft-com:office:word" xmlns:w="http://schemas.openxmlformats.org/wordprocessingml/2006/main" xmlns:w14="http://schemas.microsoft.com/office/word/2010/wordml" xmlns:w15="http://schemas.microsoft.com/office/word/2012/wordml" xmlns:w16cex="http://schemas.microsoft.com/office/word/2018/wordml/cex" xmlns:w16cid="http://schemas.microsoft.com/office/word/2016/wordml/cid" xmlns:w16="http://schemas.microsoft.com/office/word/2018/wordml" xmlns:w16se="http://schemas.microsoft.com/office/word/2015/wordml/symex" xmlns:sl="http://schemas.openxmlformats.org/schemaLibrary/2006/main" mc:Ignorable="w14 w15 w16se w16cid w16 w16cex">
+<w:settings xmlns:mc="http://schemas.openxmlformats.org/markup-compatibility/2006" xmlns:o="urn:schemas-microsoft-com:office:office" xmlns:r="http://schemas.openxmlformats.org/officeDocument/2006/relationships" xmlns:m="http://schemas.openxmlformats.org/officeDocument/2006/math" xmlns:v="urn:schemas-microsoft-com:vml" xmlns:w10="urn:schemas-microsoft-com:office:word" xmlns:w="http://schemas.openxmlformats.org/wordprocessingml/2006/main" xmlns:w14="http://schemas.microsoft.com/office/word/2010/wordml" xmlns:w15="http://schemas.microsoft.com/office/word/2012/wordml" xmlns:w16cex="http://schemas.microsoft.com/office/word/2018/wordml/cex" xmlns:w16cid="http://schemas.microsoft.com/office/word/2016/wordml/cid" xmlns:w16="http://schemas.microsoft.com/office/word/2018/wordml" xmlns:w16sdtdh="http://schemas.microsoft.com/office/word/2020/wordml/sdtdatahash" xmlns:w16se="http://schemas.microsoft.com/office/word/2015/wordml/symex" xmlns:sl="http://schemas.openxmlformats.org/schemaLibrary/2006/main" mc:Ignorable="w14 w15 w16se w16cid w16 w16cex w16sdtdh">
   <w:view w:val="normal"/>
   <w:defaultTabStop w:val="720"/>
   <w:characterSpacingControl w:val="doNotCompress"/>
@@ -6160,8 +5722,10 @@
   </w:compat>
   <w:rsids>
     <w:rsidRoot w:val="00C002A1"/>
+    <w:rsid w:val="00116AA3"/>
     <w:rsid w:val="00380A30"/>
     <w:rsid w:val="00C002A1"/>
+    <w:rsid w:val="00E4189C"/>
   </w:rsids>
   <m:mathPr>
     <m:mathFont m:val="Cambria Math"/>
@@ -6185,7 +5749,7 @@
 </file>
 
 <file path=word/glossary/styles.xml><?xml version="1.0" encoding="utf-8"?>
-<w:styles xmlns:mc="http://schemas.openxmlformats.org/markup-compatibility/2006" xmlns:r="http://schemas.openxmlformats.org/officeDocument/2006/relationships" xmlns:w="http://schemas.openxmlformats.org/wordprocessingml/2006/main" xmlns:w14="http://schemas.microsoft.com/office/word/2010/wordml" xmlns:w15="http://schemas.microsoft.com/office/word/2012/wordml" xmlns:w16cex="http://schemas.microsoft.com/office/word/2018/wordml/cex" xmlns:w16cid="http://schemas.microsoft.com/office/word/2016/wordml/cid" xmlns:w16="http://schemas.microsoft.com/office/word/2018/wordml" xmlns:w16se="http://schemas.microsoft.com/office/word/2015/wordml/symex" mc:Ignorable="w14 w15 w16se w16cid w16 w16cex">
+<w:styles xmlns:mc="http://schemas.openxmlformats.org/markup-compatibility/2006" xmlns:r="http://schemas.openxmlformats.org/officeDocument/2006/relationships" xmlns:w="http://schemas.openxmlformats.org/wordprocessingml/2006/main" xmlns:w14="http://schemas.microsoft.com/office/word/2010/wordml" xmlns:w15="http://schemas.microsoft.com/office/word/2012/wordml" xmlns:w16cex="http://schemas.microsoft.com/office/word/2018/wordml/cex" xmlns:w16cid="http://schemas.microsoft.com/office/word/2016/wordml/cid" xmlns:w16="http://schemas.microsoft.com/office/word/2018/wordml" xmlns:w16sdtdh="http://schemas.microsoft.com/office/word/2020/wordml/sdtdatahash" xmlns:w16se="http://schemas.microsoft.com/office/word/2015/wordml/symex" mc:Ignorable="w14 w15 w16se w16cid w16 w16cex w16sdtdh">
   <w:docDefaults>
     <w:rPrDefault>
       <w:rPr>
@@ -6610,10 +6174,6 @@
     <w:semiHidden/>
     <w:unhideWhenUsed/>
   </w:style>
-  <w:style w:type="paragraph" w:customStyle="1" w:styleId="3E276EBC07DE4CDF93ABDC531E73E272">
-    <w:name w:val="3E276EBC07DE4CDF93ABDC531E73E272"/>
-    <w:rsid w:val="00C002A1"/>
-  </w:style>
   <w:style w:type="character" w:styleId="PlaceholderText">
     <w:name w:val="Placeholder Text"/>
     <w:basedOn w:val="DefaultParagraphFont"/>
@@ -6640,7 +6200,7 @@
 </file>
 
 <file path=word/glossary/webSettings.xml><?xml version="1.0" encoding="utf-8"?>
-<w:webSettings xmlns:mc="http://schemas.openxmlformats.org/markup-compatibility/2006" xmlns:r="http://schemas.openxmlformats.org/officeDocument/2006/relationships" xmlns:w="http://schemas.openxmlformats.org/wordprocessingml/2006/main" xmlns:w14="http://schemas.microsoft.com/office/word/2010/wordml" xmlns:w15="http://schemas.microsoft.com/office/word/2012/wordml" xmlns:w16cex="http://schemas.microsoft.com/office/word/2018/wordml/cex" xmlns:w16cid="http://schemas.microsoft.com/office/word/2016/wordml/cid" xmlns:w16="http://schemas.microsoft.com/office/word/2018/wordml" xmlns:w16se="http://schemas.microsoft.com/office/word/2015/wordml/symex" mc:Ignorable="w14 w15 w16se w16cid w16 w16cex">
+<w:webSettings xmlns:mc="http://schemas.openxmlformats.org/markup-compatibility/2006" xmlns:r="http://schemas.openxmlformats.org/officeDocument/2006/relationships" xmlns:w="http://schemas.openxmlformats.org/wordprocessingml/2006/main" xmlns:w14="http://schemas.microsoft.com/office/word/2010/wordml" xmlns:w15="http://schemas.microsoft.com/office/word/2012/wordml" xmlns:w16cex="http://schemas.microsoft.com/office/word/2018/wordml/cex" xmlns:w16cid="http://schemas.microsoft.com/office/word/2016/wordml/cid" xmlns:w16="http://schemas.microsoft.com/office/word/2018/wordml" xmlns:w16sdtdh="http://schemas.microsoft.com/office/word/2020/wordml/sdtdatahash" xmlns:w16se="http://schemas.microsoft.com/office/word/2015/wordml/symex" mc:Ignorable="w14 w15 w16se w16cid w16 w16cex w16sdtdh">
   <w:optimizeForBrowser/>
   <w:allowPNG/>
 </w:webSettings>

</xml_diff>